<commit_message>
Ispravka scenarija, dodan pdf file
</commit_message>
<xml_diff>
--- a/Scenario/ScenarioZamger.docx
+++ b/Scenario/ScenarioZamger.docx
@@ -2,6 +2,43 @@
 <file path=word/document.xml><?xml version="1.0" encoding="utf-8"?>
 <w:document xmlns:wpc="http://schemas.microsoft.com/office/word/2010/wordprocessingCanvas" xmlns:mc="http://schemas.openxmlformats.org/markup-compatibility/2006" xmlns:o="urn:schemas-microsoft-com:office:office" xmlns:r="http://schemas.openxmlformats.org/officeDocument/2006/relationships" xmlns:m="http://schemas.openxmlformats.org/officeDocument/2006/math" xmlns:v="urn:schemas-microsoft-com:vml" xmlns:wp14="http://schemas.microsoft.com/office/word/2010/wordprocessingDrawing" xmlns:wp="http://schemas.openxmlformats.org/drawingml/2006/wordprocessingDrawing" xmlns:w10="urn:schemas-microsoft-com:office:word" xmlns:w="http://schemas.openxmlformats.org/wordprocessingml/2006/main" xmlns:w14="http://schemas.microsoft.com/office/word/2010/wordml" xmlns:wpg="http://schemas.microsoft.com/office/word/2010/wordprocessingGroup" xmlns:wpi="http://schemas.microsoft.com/office/word/2010/wordprocessingInk" xmlns:wne="http://schemas.microsoft.com/office/word/2006/wordml" xmlns:wps="http://schemas.microsoft.com/office/word/2010/wordprocessingShape" mc:Ignorable="w14 wp14">
   <w:body>
+    <w:p>
+      <w:pPr>
+        <w:rPr>
+          <w:b/>
+        </w:rPr>
+      </w:pPr>
+      <w:proofErr w:type="spellStart"/>
+      <w:proofErr w:type="gramStart"/>
+      <w:r>
+        <w:rPr>
+          <w:b/>
+        </w:rPr>
+        <w:t>Scenarij</w:t>
+      </w:r>
+      <w:proofErr w:type="spellEnd"/>
+      <w:r>
+        <w:rPr>
+          <w:b/>
+        </w:rPr>
+        <w:t xml:space="preserve"> </w:t>
+      </w:r>
+      <w:proofErr w:type="spellStart"/>
+      <w:r>
+        <w:rPr>
+          <w:b/>
+        </w:rPr>
+        <w:t>broj</w:t>
+      </w:r>
+      <w:proofErr w:type="spellEnd"/>
+      <w:r>
+        <w:rPr>
+          <w:b/>
+        </w:rPr>
+        <w:t xml:space="preserve"> 1.</w:t>
+      </w:r>
+      <w:proofErr w:type="gramEnd"/>
+    </w:p>
     <w:tbl>
       <w:tblPr>
         <w:tblStyle w:val="TableGrid"/>
@@ -812,6 +849,13 @@
             <w:shd w:val="clear" w:color="auto" w:fill="002060"/>
           </w:tcPr>
           <w:p>
+            <w:pPr>
+              <w:pStyle w:val="ListParagraph"/>
+              <w:numPr>
+                <w:ilvl w:val="0"/>
+                <w:numId w:val="13"/>
+              </w:numPr>
+            </w:pPr>
             <w:proofErr w:type="spellStart"/>
             <w:r>
               <w:t>Slanje</w:t>
@@ -873,6 +917,13 @@
             <w:shd w:val="clear" w:color="auto" w:fill="FFFF00"/>
           </w:tcPr>
           <w:p>
+            <w:pPr>
+              <w:pStyle w:val="ListParagraph"/>
+              <w:numPr>
+                <w:ilvl w:val="0"/>
+                <w:numId w:val="13"/>
+              </w:numPr>
+            </w:pPr>
             <w:proofErr w:type="spellStart"/>
             <w:r>
               <w:t>Odobrenje</w:t>
@@ -996,6 +1047,13 @@
             <w:shd w:val="clear" w:color="auto" w:fill="002060"/>
           </w:tcPr>
           <w:p>
+            <w:pPr>
+              <w:pStyle w:val="ListParagraph"/>
+              <w:numPr>
+                <w:ilvl w:val="0"/>
+                <w:numId w:val="14"/>
+              </w:numPr>
+            </w:pPr>
             <w:proofErr w:type="spellStart"/>
             <w:r>
               <w:t>Slanje</w:t>
@@ -1057,6 +1115,13 @@
             <w:shd w:val="clear" w:color="auto" w:fill="FFFF00"/>
           </w:tcPr>
           <w:p>
+            <w:pPr>
+              <w:pStyle w:val="ListParagraph"/>
+              <w:numPr>
+                <w:ilvl w:val="0"/>
+                <w:numId w:val="14"/>
+              </w:numPr>
+            </w:pPr>
             <w:proofErr w:type="spellStart"/>
             <w:r>
               <w:t>Odbijanje</w:t>
@@ -1098,23 +1163,46 @@
     <w:p/>
     <w:p>
       <w:pPr>
-        <w:pStyle w:val="ListParagraph"/>
-      </w:pPr>
-    </w:p>
-    <w:p>
-      <w:pPr>
-        <w:pStyle w:val="ListParagraph"/>
-      </w:pPr>
-    </w:p>
-    <w:p>
-      <w:pPr>
-        <w:pStyle w:val="ListParagraph"/>
-      </w:pPr>
-    </w:p>
-    <w:p>
-      <w:pPr>
-        <w:pStyle w:val="ListParagraph"/>
-      </w:pPr>
+        <w:rPr>
+          <w:b/>
+        </w:rPr>
+      </w:pPr>
+      <w:proofErr w:type="spellStart"/>
+      <w:proofErr w:type="gramStart"/>
+      <w:r>
+        <w:rPr>
+          <w:b/>
+        </w:rPr>
+        <w:t>Scenarij</w:t>
+      </w:r>
+      <w:proofErr w:type="spellEnd"/>
+      <w:r>
+        <w:rPr>
+          <w:b/>
+        </w:rPr>
+        <w:t xml:space="preserve"> </w:t>
+      </w:r>
+      <w:proofErr w:type="spellStart"/>
+      <w:r>
+        <w:rPr>
+          <w:b/>
+        </w:rPr>
+        <w:t>broj</w:t>
+      </w:r>
+      <w:proofErr w:type="spellEnd"/>
+      <w:r>
+        <w:rPr>
+          <w:b/>
+        </w:rPr>
+        <w:t xml:space="preserve"> 2</w:t>
+      </w:r>
+      <w:r>
+        <w:rPr>
+          <w:b/>
+        </w:rPr>
+        <w:t>.</w:t>
+      </w:r>
+      <w:proofErr w:type="gramEnd"/>
     </w:p>
     <w:tbl>
       <w:tblPr>
@@ -2014,6 +2102,13 @@
             <w:shd w:val="clear" w:color="auto" w:fill="002060"/>
           </w:tcPr>
           <w:p>
+            <w:pPr>
+              <w:pStyle w:val="ListParagraph"/>
+              <w:numPr>
+                <w:ilvl w:val="0"/>
+                <w:numId w:val="15"/>
+              </w:numPr>
+            </w:pPr>
             <w:proofErr w:type="spellStart"/>
             <w:r>
               <w:t>Slanje</w:t>
@@ -2091,6 +2186,13 @@
             <w:shd w:val="clear" w:color="auto" w:fill="FFFF00"/>
           </w:tcPr>
           <w:p>
+            <w:pPr>
+              <w:pStyle w:val="ListParagraph"/>
+              <w:numPr>
+                <w:ilvl w:val="0"/>
+                <w:numId w:val="15"/>
+              </w:numPr>
+            </w:pPr>
             <w:proofErr w:type="spellStart"/>
             <w:r>
               <w:t>Prikaz</w:t>
@@ -2208,6 +2310,13 @@
             <w:shd w:val="clear" w:color="auto" w:fill="002060"/>
           </w:tcPr>
           <w:p>
+            <w:pPr>
+              <w:pStyle w:val="ListParagraph"/>
+              <w:numPr>
+                <w:ilvl w:val="0"/>
+                <w:numId w:val="16"/>
+              </w:numPr>
+            </w:pPr>
             <w:proofErr w:type="spellStart"/>
             <w:r>
               <w:t>Slanje</w:t>
@@ -2285,6 +2394,13 @@
             <w:shd w:val="clear" w:color="auto" w:fill="FFFF00"/>
           </w:tcPr>
           <w:p>
+            <w:pPr>
+              <w:pStyle w:val="ListParagraph"/>
+              <w:numPr>
+                <w:ilvl w:val="0"/>
+                <w:numId w:val="16"/>
+              </w:numPr>
+            </w:pPr>
             <w:proofErr w:type="spellStart"/>
             <w:r>
               <w:t>Prikaz</w:t>
@@ -2320,7 +2436,49 @@
     </w:tbl>
     <w:p/>
     <w:p/>
-    <w:p/>
+    <w:p>
+      <w:pPr>
+        <w:rPr>
+          <w:b/>
+        </w:rPr>
+      </w:pPr>
+      <w:proofErr w:type="spellStart"/>
+      <w:proofErr w:type="gramStart"/>
+      <w:r>
+        <w:rPr>
+          <w:b/>
+        </w:rPr>
+        <w:t>Scenarij</w:t>
+      </w:r>
+      <w:proofErr w:type="spellEnd"/>
+      <w:r>
+        <w:rPr>
+          <w:b/>
+        </w:rPr>
+        <w:t xml:space="preserve"> </w:t>
+      </w:r>
+      <w:proofErr w:type="spellStart"/>
+      <w:r>
+        <w:rPr>
+          <w:b/>
+        </w:rPr>
+        <w:t>broj</w:t>
+      </w:r>
+      <w:proofErr w:type="spellEnd"/>
+      <w:r>
+        <w:rPr>
+          <w:b/>
+        </w:rPr>
+        <w:t xml:space="preserve"> 3</w:t>
+      </w:r>
+      <w:r>
+        <w:rPr>
+          <w:b/>
+        </w:rPr>
+        <w:t>.</w:t>
+      </w:r>
+      <w:proofErr w:type="gramEnd"/>
+    </w:p>
     <w:tbl>
       <w:tblPr>
         <w:tblStyle w:val="TableGrid"/>
@@ -3335,6 +3493,7 @@
         </w:tc>
       </w:tr>
     </w:tbl>
+    <w:p/>
     <w:p/>
     <w:p>
       <w:proofErr w:type="spellStart"/>
@@ -3432,6 +3591,13 @@
             <w:shd w:val="clear" w:color="auto" w:fill="002060"/>
           </w:tcPr>
           <w:p>
+            <w:pPr>
+              <w:pStyle w:val="ListParagraph"/>
+              <w:numPr>
+                <w:ilvl w:val="0"/>
+                <w:numId w:val="17"/>
+              </w:numPr>
+            </w:pPr>
             <w:proofErr w:type="spellStart"/>
             <w:r>
               <w:t>Slanje</w:t>
@@ -3501,9 +3667,253 @@
             <w:shd w:val="clear" w:color="auto" w:fill="FFFF00"/>
           </w:tcPr>
           <w:p>
+            <w:pPr>
+              <w:pStyle w:val="ListParagraph"/>
+              <w:numPr>
+                <w:ilvl w:val="0"/>
+                <w:numId w:val="17"/>
+              </w:numPr>
+            </w:pPr>
             <w:proofErr w:type="spellStart"/>
             <w:r>
               <w:t>Odobren</w:t>
+            </w:r>
+            <w:proofErr w:type="spellEnd"/>
+            <w:r>
+              <w:t xml:space="preserve"> </w:t>
+            </w:r>
+            <w:proofErr w:type="spellStart"/>
+            <w:r>
+              <w:t>zahtjev</w:t>
+            </w:r>
+            <w:proofErr w:type="spellEnd"/>
+            <w:r>
+              <w:t xml:space="preserve"> </w:t>
+            </w:r>
+            <w:proofErr w:type="spellStart"/>
+            <w:r>
+              <w:t>za</w:t>
+            </w:r>
+            <w:proofErr w:type="spellEnd"/>
+            <w:r>
+              <w:t xml:space="preserve"> </w:t>
+            </w:r>
+            <w:proofErr w:type="spellStart"/>
+            <w:r>
+              <w:t>prijavu</w:t>
+            </w:r>
+            <w:proofErr w:type="spellEnd"/>
+            <w:r>
+              <w:t xml:space="preserve"> </w:t>
+            </w:r>
+            <w:proofErr w:type="spellStart"/>
+            <w:r>
+              <w:t>ispita</w:t>
+            </w:r>
+            <w:proofErr w:type="spellEnd"/>
+          </w:p>
+        </w:tc>
+      </w:tr>
+    </w:tbl>
+    <w:p/>
+    <w:p/>
+    <w:p/>
+    <w:p>
+      <w:pPr>
+        <w:rPr>
+          <w:color w:val="FF0000"/>
+        </w:rPr>
+      </w:pPr>
+      <w:proofErr w:type="spellStart"/>
+      <w:r>
+        <w:t>Tok</w:t>
+      </w:r>
+      <w:proofErr w:type="spellEnd"/>
+      <w:r>
+        <w:t xml:space="preserve"> </w:t>
+      </w:r>
+      <w:proofErr w:type="spellStart"/>
+      <w:r>
+        <w:t>događaja</w:t>
+      </w:r>
+      <w:proofErr w:type="spellEnd"/>
+      <w:r>
+        <w:t xml:space="preserve"> – </w:t>
+      </w:r>
+      <w:proofErr w:type="spellStart"/>
+      <w:r>
+        <w:rPr>
+          <w:color w:val="FF0000"/>
+        </w:rPr>
+        <w:t>Neuspješan</w:t>
+      </w:r>
+      <w:proofErr w:type="spellEnd"/>
+      <w:r>
+        <w:rPr>
+          <w:color w:val="FF0000"/>
+        </w:rPr>
+        <w:t xml:space="preserve"> </w:t>
+      </w:r>
+      <w:proofErr w:type="spellStart"/>
+      <w:r>
+        <w:rPr>
+          <w:color w:val="FF0000"/>
+        </w:rPr>
+        <w:t>završetak</w:t>
+      </w:r>
+      <w:proofErr w:type="spellEnd"/>
+      <w:r>
+        <w:rPr>
+          <w:color w:val="FF0000"/>
+        </w:rPr>
+        <w:t xml:space="preserve"> </w:t>
+      </w:r>
+    </w:p>
+    <w:tbl>
+      <w:tblPr>
+        <w:tblStyle w:val="TableGrid"/>
+        <w:tblW w:w="0" w:type="auto"/>
+        <w:tblLook w:val="04A0" w:firstRow="1" w:lastRow="0" w:firstColumn="1" w:lastColumn="0" w:noHBand="0" w:noVBand="1"/>
+      </w:tblPr>
+      <w:tblGrid>
+        <w:gridCol w:w="4675"/>
+        <w:gridCol w:w="4675"/>
+      </w:tblGrid>
+      <w:tr>
+        <w:tc>
+          <w:tcPr>
+            <w:tcW w:w="4675" w:type="dxa"/>
+            <w:shd w:val="clear" w:color="auto" w:fill="002060"/>
+          </w:tcPr>
+          <w:p>
+            <w:pPr>
+              <w:rPr>
+                <w:color w:val="2E74B5" w:themeColor="accent1" w:themeShade="BF"/>
+              </w:rPr>
+            </w:pPr>
+            <w:r>
+              <w:t>Student</w:t>
+            </w:r>
+          </w:p>
+        </w:tc>
+        <w:tc>
+          <w:tcPr>
+            <w:tcW w:w="4675" w:type="dxa"/>
+            <w:shd w:val="clear" w:color="auto" w:fill="FFFF00"/>
+          </w:tcPr>
+          <w:p>
+            <w:proofErr w:type="spellStart"/>
+            <w:r>
+              <w:t>Studentska</w:t>
+            </w:r>
+            <w:proofErr w:type="spellEnd"/>
+            <w:r>
+              <w:t xml:space="preserve"> </w:t>
+            </w:r>
+            <w:proofErr w:type="spellStart"/>
+            <w:r>
+              <w:t>služba</w:t>
+            </w:r>
+            <w:proofErr w:type="spellEnd"/>
+          </w:p>
+        </w:tc>
+      </w:tr>
+      <w:tr>
+        <w:tc>
+          <w:tcPr>
+            <w:tcW w:w="4675" w:type="dxa"/>
+            <w:shd w:val="clear" w:color="auto" w:fill="002060"/>
+          </w:tcPr>
+          <w:p>
+            <w:pPr>
+              <w:pStyle w:val="ListParagraph"/>
+              <w:numPr>
+                <w:ilvl w:val="0"/>
+                <w:numId w:val="27"/>
+              </w:numPr>
+            </w:pPr>
+            <w:proofErr w:type="spellStart"/>
+            <w:r>
+              <w:t>Slanje</w:t>
+            </w:r>
+            <w:proofErr w:type="spellEnd"/>
+            <w:r>
+              <w:t xml:space="preserve"> </w:t>
+            </w:r>
+            <w:proofErr w:type="spellStart"/>
+            <w:r>
+              <w:t>zahtjeva</w:t>
+            </w:r>
+            <w:proofErr w:type="spellEnd"/>
+            <w:r>
+              <w:t xml:space="preserve"> </w:t>
+            </w:r>
+            <w:proofErr w:type="spellStart"/>
+            <w:r>
+              <w:t>za</w:t>
+            </w:r>
+            <w:proofErr w:type="spellEnd"/>
+            <w:r>
+              <w:t xml:space="preserve"> </w:t>
+            </w:r>
+            <w:proofErr w:type="spellStart"/>
+            <w:r>
+              <w:t>prijavu</w:t>
+            </w:r>
+            <w:proofErr w:type="spellEnd"/>
+            <w:r>
+              <w:t xml:space="preserve"> </w:t>
+            </w:r>
+            <w:proofErr w:type="spellStart"/>
+            <w:r>
+              <w:t>ispita</w:t>
+            </w:r>
+            <w:proofErr w:type="spellEnd"/>
+          </w:p>
+        </w:tc>
+        <w:tc>
+          <w:tcPr>
+            <w:tcW w:w="4675" w:type="dxa"/>
+            <w:shd w:val="clear" w:color="auto" w:fill="FFFF00"/>
+          </w:tcPr>
+          <w:p>
+            <w:pPr>
+              <w:pStyle w:val="ListParagraph"/>
+            </w:pPr>
+          </w:p>
+        </w:tc>
+      </w:tr>
+      <w:tr>
+        <w:tc>
+          <w:tcPr>
+            <w:tcW w:w="4675" w:type="dxa"/>
+            <w:shd w:val="clear" w:color="auto" w:fill="002060"/>
+          </w:tcPr>
+          <w:p>
+            <w:pPr>
+              <w:pStyle w:val="ListParagraph"/>
+            </w:pPr>
+          </w:p>
+        </w:tc>
+        <w:tc>
+          <w:tcPr>
+            <w:tcW w:w="4675" w:type="dxa"/>
+            <w:shd w:val="clear" w:color="auto" w:fill="FFFF00"/>
+          </w:tcPr>
+          <w:p>
+            <w:pPr>
+              <w:pStyle w:val="ListParagraph"/>
+              <w:numPr>
+                <w:ilvl w:val="0"/>
+                <w:numId w:val="27"/>
+              </w:numPr>
+            </w:pPr>
+            <w:proofErr w:type="spellStart"/>
+            <w:r>
+              <w:t>O</w:t>
+            </w:r>
+            <w:r>
+              <w:t>dbijen</w:t>
             </w:r>
             <w:proofErr w:type="spellEnd"/>
             <w:r>
@@ -3544,50 +3954,41 @@
     </w:tbl>
     <w:p/>
     <w:p>
+      <w:pPr>
+        <w:rPr>
+          <w:b/>
+        </w:rPr>
+      </w:pPr>
       <w:proofErr w:type="spellStart"/>
-      <w:r>
-        <w:t>Tok</w:t>
+      <w:proofErr w:type="gramStart"/>
+      <w:r>
+        <w:rPr>
+          <w:b/>
+        </w:rPr>
+        <w:t>Scenarij</w:t>
       </w:r>
       <w:proofErr w:type="spellEnd"/>
       <w:r>
-        <w:t xml:space="preserve"> </w:t>
-      </w:r>
-      <w:proofErr w:type="spellStart"/>
-      <w:r>
-        <w:t>događaja</w:t>
-      </w:r>
-      <w:proofErr w:type="spellEnd"/>
-      <w:r>
-        <w:t xml:space="preserve"> – </w:t>
-      </w:r>
-      <w:proofErr w:type="spellStart"/>
-      <w:r>
         <w:rPr>
-          <w:color w:val="FF0000"/>
-        </w:rPr>
-        <w:t>Neuspješan</w:t>
-      </w:r>
-      <w:proofErr w:type="spellEnd"/>
-      <w:r>
-        <w:rPr>
-          <w:color w:val="FF0000"/>
+          <w:b/>
         </w:rPr>
         <w:t xml:space="preserve"> </w:t>
       </w:r>
       <w:proofErr w:type="spellStart"/>
       <w:r>
         <w:rPr>
-          <w:color w:val="FF0000"/>
+          <w:b/>
         </w:rPr>
-        <w:t>završetak</w:t>
+        <w:t>broj</w:t>
       </w:r>
       <w:proofErr w:type="spellEnd"/>
       <w:r>
         <w:rPr>
-          <w:color w:val="FF0000"/>
+          <w:b/>
         </w:rPr>
-        <w:t xml:space="preserve"> </w:t>
-      </w:r>
+        <w:t xml:space="preserve"> 4.</w:t>
+      </w:r>
+      <w:proofErr w:type="gramEnd"/>
     </w:p>
     <w:tbl>
       <w:tblPr>
@@ -3597,162 +3998,9 @@
       </w:tblPr>
       <w:tblGrid>
         <w:gridCol w:w="4662"/>
-        <w:gridCol w:w="13"/>
+        <w:gridCol w:w="12"/>
         <w:gridCol w:w="4676"/>
       </w:tblGrid>
-      <w:tr>
-        <w:tc>
-          <w:tcPr>
-            <w:tcW w:w="4675" w:type="dxa"/>
-            <w:gridSpan w:val="2"/>
-            <w:shd w:val="clear" w:color="auto" w:fill="002060"/>
-          </w:tcPr>
-          <w:p>
-            <w:r>
-              <w:t>Student</w:t>
-            </w:r>
-          </w:p>
-        </w:tc>
-        <w:tc>
-          <w:tcPr>
-            <w:tcW w:w="4675" w:type="dxa"/>
-            <w:shd w:val="clear" w:color="auto" w:fill="FFFF00"/>
-          </w:tcPr>
-          <w:p>
-            <w:proofErr w:type="spellStart"/>
-            <w:r>
-              <w:t>Studentska</w:t>
-            </w:r>
-            <w:proofErr w:type="spellEnd"/>
-            <w:r>
-              <w:t xml:space="preserve"> </w:t>
-            </w:r>
-            <w:proofErr w:type="spellStart"/>
-            <w:r>
-              <w:t>služba</w:t>
-            </w:r>
-            <w:proofErr w:type="spellEnd"/>
-          </w:p>
-        </w:tc>
-      </w:tr>
-      <w:tr>
-        <w:tc>
-          <w:tcPr>
-            <w:tcW w:w="4675" w:type="dxa"/>
-            <w:gridSpan w:val="2"/>
-            <w:shd w:val="clear" w:color="auto" w:fill="002060"/>
-          </w:tcPr>
-          <w:p>
-            <w:proofErr w:type="spellStart"/>
-            <w:r>
-              <w:t>Slanje</w:t>
-            </w:r>
-            <w:proofErr w:type="spellEnd"/>
-            <w:r>
-              <w:t xml:space="preserve"> </w:t>
-            </w:r>
-            <w:proofErr w:type="spellStart"/>
-            <w:r>
-              <w:t>zahtjeva</w:t>
-            </w:r>
-            <w:proofErr w:type="spellEnd"/>
-            <w:r>
-              <w:t xml:space="preserve"> </w:t>
-            </w:r>
-            <w:proofErr w:type="spellStart"/>
-            <w:r>
-              <w:t>za</w:t>
-            </w:r>
-            <w:proofErr w:type="spellEnd"/>
-            <w:r>
-              <w:t xml:space="preserve"> </w:t>
-            </w:r>
-            <w:proofErr w:type="spellStart"/>
-            <w:r>
-              <w:t>prijavu</w:t>
-            </w:r>
-            <w:proofErr w:type="spellEnd"/>
-            <w:r>
-              <w:t xml:space="preserve"> </w:t>
-            </w:r>
-            <w:proofErr w:type="spellStart"/>
-            <w:r>
-              <w:t>ispita</w:t>
-            </w:r>
-            <w:proofErr w:type="spellEnd"/>
-          </w:p>
-        </w:tc>
-        <w:tc>
-          <w:tcPr>
-            <w:tcW w:w="4675" w:type="dxa"/>
-            <w:shd w:val="clear" w:color="auto" w:fill="FFFF00"/>
-          </w:tcPr>
-          <w:p>
-            <w:pPr>
-              <w:pStyle w:val="ListParagraph"/>
-            </w:pPr>
-          </w:p>
-        </w:tc>
-      </w:tr>
-      <w:tr>
-        <w:tc>
-          <w:tcPr>
-            <w:tcW w:w="4675" w:type="dxa"/>
-            <w:gridSpan w:val="2"/>
-            <w:shd w:val="clear" w:color="auto" w:fill="002060"/>
-          </w:tcPr>
-          <w:p>
-            <w:pPr>
-              <w:pStyle w:val="ListParagraph"/>
-            </w:pPr>
-          </w:p>
-        </w:tc>
-        <w:tc>
-          <w:tcPr>
-            <w:tcW w:w="4675" w:type="dxa"/>
-            <w:shd w:val="clear" w:color="auto" w:fill="FFFF00"/>
-          </w:tcPr>
-          <w:p>
-            <w:proofErr w:type="spellStart"/>
-            <w:r>
-              <w:t>Odbijen</w:t>
-            </w:r>
-            <w:proofErr w:type="spellEnd"/>
-            <w:r>
-              <w:t xml:space="preserve"> </w:t>
-            </w:r>
-            <w:proofErr w:type="spellStart"/>
-            <w:r>
-              <w:t>zahtjev</w:t>
-            </w:r>
-            <w:proofErr w:type="spellEnd"/>
-            <w:r>
-              <w:t xml:space="preserve"> </w:t>
-            </w:r>
-            <w:proofErr w:type="spellStart"/>
-            <w:r>
-              <w:t>za</w:t>
-            </w:r>
-            <w:proofErr w:type="spellEnd"/>
-            <w:r>
-              <w:t xml:space="preserve"> </w:t>
-            </w:r>
-            <w:proofErr w:type="spellStart"/>
-            <w:r>
-              <w:t>prijavu</w:t>
-            </w:r>
-            <w:proofErr w:type="spellEnd"/>
-            <w:r>
-              <w:t xml:space="preserve"> </w:t>
-            </w:r>
-            <w:proofErr w:type="spellStart"/>
-            <w:r>
-              <w:t>ispita</w:t>
-            </w:r>
-            <w:proofErr w:type="spellEnd"/>
-          </w:p>
-        </w:tc>
-      </w:tr>
       <w:tr>
         <w:tc>
           <w:tcPr>
@@ -3768,7 +4016,6 @@
             </w:pPr>
             <w:proofErr w:type="spellStart"/>
             <w:r>
-              <w:lastRenderedPageBreak/>
               <w:t>Naziv</w:t>
             </w:r>
             <w:proofErr w:type="spellEnd"/>
@@ -4015,10 +4262,7 @@
             </w:r>
             <w:proofErr w:type="spellEnd"/>
             <w:r>
-              <w:t>.</w:t>
-            </w:r>
-            <w:r>
-              <w:t xml:space="preserve"> </w:t>
+              <w:t xml:space="preserve">. </w:t>
             </w:r>
           </w:p>
         </w:tc>
@@ -4865,6 +5109,13 @@
             <w:shd w:val="clear" w:color="auto" w:fill="002060"/>
           </w:tcPr>
           <w:p>
+            <w:pPr>
+              <w:pStyle w:val="ListParagraph"/>
+              <w:numPr>
+                <w:ilvl w:val="0"/>
+                <w:numId w:val="19"/>
+              </w:numPr>
+            </w:pPr>
             <w:proofErr w:type="spellStart"/>
             <w:r>
               <w:t>Unos</w:t>
@@ -4910,6 +5161,13 @@
             <w:shd w:val="clear" w:color="auto" w:fill="FFFF00"/>
           </w:tcPr>
           <w:p>
+            <w:pPr>
+              <w:pStyle w:val="ListParagraph"/>
+              <w:numPr>
+                <w:ilvl w:val="0"/>
+                <w:numId w:val="19"/>
+              </w:numPr>
+            </w:pPr>
             <w:proofErr w:type="spellStart"/>
             <w:r>
               <w:t>Uspješan</w:t>
@@ -5025,6 +5283,13 @@
             <w:shd w:val="clear" w:color="auto" w:fill="002060"/>
           </w:tcPr>
           <w:p>
+            <w:pPr>
+              <w:pStyle w:val="ListParagraph"/>
+              <w:numPr>
+                <w:ilvl w:val="0"/>
+                <w:numId w:val="20"/>
+              </w:numPr>
+            </w:pPr>
             <w:proofErr w:type="spellStart"/>
             <w:r>
               <w:t>Unos</w:t>
@@ -5070,6 +5335,13 @@
             <w:shd w:val="clear" w:color="auto" w:fill="FFFF00"/>
           </w:tcPr>
           <w:p>
+            <w:pPr>
+              <w:pStyle w:val="ListParagraph"/>
+              <w:numPr>
+                <w:ilvl w:val="0"/>
+                <w:numId w:val="20"/>
+              </w:numPr>
+            </w:pPr>
             <w:proofErr w:type="spellStart"/>
             <w:r>
               <w:t>Neuspješan</w:t>
@@ -5164,6 +5436,46 @@
     </w:tbl>
     <w:p/>
     <w:p/>
+    <w:p/>
+    <w:p/>
+    <w:p>
+      <w:pPr>
+        <w:rPr>
+          <w:b/>
+        </w:rPr>
+      </w:pPr>
+      <w:proofErr w:type="spellStart"/>
+      <w:proofErr w:type="gramStart"/>
+      <w:r>
+        <w:rPr>
+          <w:b/>
+        </w:rPr>
+        <w:lastRenderedPageBreak/>
+        <w:t>Scenarij</w:t>
+      </w:r>
+      <w:proofErr w:type="spellEnd"/>
+      <w:r>
+        <w:rPr>
+          <w:b/>
+        </w:rPr>
+        <w:t xml:space="preserve"> </w:t>
+      </w:r>
+      <w:proofErr w:type="spellStart"/>
+      <w:r>
+        <w:rPr>
+          <w:b/>
+        </w:rPr>
+        <w:t>broj</w:t>
+      </w:r>
+      <w:proofErr w:type="spellEnd"/>
+      <w:r>
+        <w:rPr>
+          <w:b/>
+        </w:rPr>
+        <w:t xml:space="preserve"> 5.</w:t>
+      </w:r>
+      <w:proofErr w:type="gramEnd"/>
+    </w:p>
     <w:tbl>
       <w:tblPr>
         <w:tblStyle w:val="TableGrid"/>
@@ -5759,7 +6071,6 @@
           </w:tcPr>
           <w:p>
             <w:r>
-              <w:lastRenderedPageBreak/>
               <w:t>Alternative</w:t>
             </w:r>
           </w:p>
@@ -5878,6 +6189,13 @@
             <w:shd w:val="clear" w:color="auto" w:fill="002060"/>
           </w:tcPr>
           <w:p>
+            <w:pPr>
+              <w:pStyle w:val="ListParagraph"/>
+              <w:numPr>
+                <w:ilvl w:val="0"/>
+                <w:numId w:val="21"/>
+              </w:numPr>
+            </w:pPr>
             <w:proofErr w:type="spellStart"/>
             <w:r>
               <w:t>Unos</w:t>
@@ -5931,6 +6249,13 @@
             <w:shd w:val="clear" w:color="auto" w:fill="FFFF00"/>
           </w:tcPr>
           <w:p>
+            <w:pPr>
+              <w:pStyle w:val="ListParagraph"/>
+              <w:numPr>
+                <w:ilvl w:val="0"/>
+                <w:numId w:val="21"/>
+              </w:numPr>
+            </w:pPr>
             <w:proofErr w:type="spellStart"/>
             <w:r>
               <w:t>Uspješno</w:t>
@@ -6069,6 +6394,13 @@
             <w:shd w:val="clear" w:color="auto" w:fill="002060"/>
           </w:tcPr>
           <w:p>
+            <w:pPr>
+              <w:pStyle w:val="ListParagraph"/>
+              <w:numPr>
+                <w:ilvl w:val="0"/>
+                <w:numId w:val="22"/>
+              </w:numPr>
+            </w:pPr>
             <w:proofErr w:type="spellStart"/>
             <w:r>
               <w:t>Unos</w:t>
@@ -6122,6 +6454,13 @@
             <w:shd w:val="clear" w:color="auto" w:fill="FFFF00"/>
           </w:tcPr>
           <w:p>
+            <w:pPr>
+              <w:pStyle w:val="ListParagraph"/>
+              <w:numPr>
+                <w:ilvl w:val="0"/>
+                <w:numId w:val="22"/>
+              </w:numPr>
+            </w:pPr>
             <w:proofErr w:type="spellStart"/>
             <w:r>
               <w:t>Korisnički</w:t>
@@ -6157,8 +6496,43 @@
     </w:tbl>
     <w:p/>
     <w:p/>
-    <w:p/>
-    <w:p/>
+    <w:p>
+      <w:pPr>
+        <w:rPr>
+          <w:b/>
+        </w:rPr>
+      </w:pPr>
+      <w:proofErr w:type="spellStart"/>
+      <w:proofErr w:type="gramStart"/>
+      <w:r>
+        <w:rPr>
+          <w:b/>
+        </w:rPr>
+        <w:t>Scenarij</w:t>
+      </w:r>
+      <w:proofErr w:type="spellEnd"/>
+      <w:r>
+        <w:rPr>
+          <w:b/>
+        </w:rPr>
+        <w:t xml:space="preserve"> </w:t>
+      </w:r>
+      <w:proofErr w:type="spellStart"/>
+      <w:r>
+        <w:rPr>
+          <w:b/>
+        </w:rPr>
+        <w:t>broj</w:t>
+      </w:r>
+      <w:proofErr w:type="spellEnd"/>
+      <w:r>
+        <w:rPr>
+          <w:b/>
+        </w:rPr>
+        <w:t xml:space="preserve"> 6.</w:t>
+      </w:r>
+      <w:proofErr w:type="gramEnd"/>
+    </w:p>
     <w:tbl>
       <w:tblPr>
         <w:tblStyle w:val="TableGrid"/>
@@ -6790,7 +7164,6 @@
         </w:tc>
       </w:tr>
     </w:tbl>
-    <w:p/>
     <w:p/>
     <w:p>
       <w:proofErr w:type="spellStart"/>
@@ -6885,6 +7258,13 @@
             <w:shd w:val="clear" w:color="auto" w:fill="002060"/>
           </w:tcPr>
           <w:p>
+            <w:pPr>
+              <w:pStyle w:val="ListParagraph"/>
+              <w:numPr>
+                <w:ilvl w:val="0"/>
+                <w:numId w:val="23"/>
+              </w:numPr>
+            </w:pPr>
             <w:proofErr w:type="spellStart"/>
             <w:r>
               <w:t>Profesor</w:t>
@@ -6934,6 +7314,13 @@
             <w:shd w:val="clear" w:color="auto" w:fill="FFFF00"/>
           </w:tcPr>
           <w:p>
+            <w:pPr>
+              <w:pStyle w:val="ListParagraph"/>
+              <w:numPr>
+                <w:ilvl w:val="0"/>
+                <w:numId w:val="23"/>
+              </w:numPr>
+            </w:pPr>
             <w:proofErr w:type="spellStart"/>
             <w:r>
               <w:t>Ocjena</w:t>
@@ -6967,13 +7354,13 @@
         </w:tc>
       </w:tr>
     </w:tbl>
-    <w:p/>
-    <w:p/>
-    <w:p/>
+    <w:p>
+      <w:bookmarkStart w:id="0" w:name="_GoBack"/>
+      <w:bookmarkEnd w:id="0"/>
+    </w:p>
     <w:p>
       <w:proofErr w:type="spellStart"/>
       <w:r>
-        <w:lastRenderedPageBreak/>
         <w:t>Tok</w:t>
       </w:r>
       <w:proofErr w:type="spellEnd"/>
@@ -7070,6 +7457,13 @@
             <w:shd w:val="clear" w:color="auto" w:fill="002060"/>
           </w:tcPr>
           <w:p>
+            <w:pPr>
+              <w:pStyle w:val="ListParagraph"/>
+              <w:numPr>
+                <w:ilvl w:val="0"/>
+                <w:numId w:val="24"/>
+              </w:numPr>
+            </w:pPr>
             <w:proofErr w:type="spellStart"/>
             <w:r>
               <w:t>Profesor</w:t>
@@ -7119,6 +7513,13 @@
             <w:shd w:val="clear" w:color="auto" w:fill="FFFF00"/>
           </w:tcPr>
           <w:p>
+            <w:pPr>
+              <w:pStyle w:val="ListParagraph"/>
+              <w:numPr>
+                <w:ilvl w:val="0"/>
+                <w:numId w:val="24"/>
+              </w:numPr>
+            </w:pPr>
             <w:proofErr w:type="spellStart"/>
             <w:r>
               <w:t>Ocjena</w:t>
@@ -7197,7 +7598,43 @@
     </w:tbl>
     <w:p/>
     <w:p/>
-    <w:p/>
+    <w:p>
+      <w:pPr>
+        <w:rPr>
+          <w:b/>
+        </w:rPr>
+      </w:pPr>
+      <w:proofErr w:type="spellStart"/>
+      <w:proofErr w:type="gramStart"/>
+      <w:r>
+        <w:rPr>
+          <w:b/>
+        </w:rPr>
+        <w:t>Scenarij</w:t>
+      </w:r>
+      <w:proofErr w:type="spellEnd"/>
+      <w:r>
+        <w:rPr>
+          <w:b/>
+        </w:rPr>
+        <w:t xml:space="preserve"> </w:t>
+      </w:r>
+      <w:proofErr w:type="spellStart"/>
+      <w:r>
+        <w:rPr>
+          <w:b/>
+        </w:rPr>
+        <w:t>broj</w:t>
+      </w:r>
+      <w:proofErr w:type="spellEnd"/>
+      <w:r>
+        <w:rPr>
+          <w:b/>
+        </w:rPr>
+        <w:t xml:space="preserve"> 7.</w:t>
+      </w:r>
+      <w:proofErr w:type="gramEnd"/>
+    </w:p>
     <w:tbl>
       <w:tblPr>
         <w:tblStyle w:val="TableGrid"/>
@@ -7927,6 +8364,13 @@
             <w:shd w:val="clear" w:color="auto" w:fill="002060"/>
           </w:tcPr>
           <w:p>
+            <w:pPr>
+              <w:pStyle w:val="ListParagraph"/>
+              <w:numPr>
+                <w:ilvl w:val="0"/>
+                <w:numId w:val="25"/>
+              </w:numPr>
+            </w:pPr>
             <w:r>
               <w:t xml:space="preserve">Student </w:t>
             </w:r>
@@ -7975,6 +8419,13 @@
             <w:shd w:val="clear" w:color="auto" w:fill="FFFF00"/>
           </w:tcPr>
           <w:p>
+            <w:pPr>
+              <w:pStyle w:val="ListParagraph"/>
+              <w:numPr>
+                <w:ilvl w:val="0"/>
+                <w:numId w:val="25"/>
+              </w:numPr>
+            </w:pPr>
             <w:proofErr w:type="spellStart"/>
             <w:r>
               <w:t>Anketa</w:t>
@@ -8095,6 +8546,13 @@
             <w:shd w:val="clear" w:color="auto" w:fill="002060"/>
           </w:tcPr>
           <w:p>
+            <w:pPr>
+              <w:pStyle w:val="ListParagraph"/>
+              <w:numPr>
+                <w:ilvl w:val="0"/>
+                <w:numId w:val="26"/>
+              </w:numPr>
+            </w:pPr>
             <w:r>
               <w:t xml:space="preserve">Student </w:t>
             </w:r>
@@ -8143,6 +8601,13 @@
             <w:shd w:val="clear" w:color="auto" w:fill="FFFF00"/>
           </w:tcPr>
           <w:p>
+            <w:pPr>
+              <w:pStyle w:val="ListParagraph"/>
+              <w:numPr>
+                <w:ilvl w:val="0"/>
+                <w:numId w:val="26"/>
+              </w:numPr>
+            </w:pPr>
             <w:proofErr w:type="spellStart"/>
             <w:r>
               <w:t>Anketa</w:t>
@@ -8256,10 +8721,16 @@
       </w:r>
       <w:proofErr w:type="spellEnd"/>
       <w:r>
-        <w:t xml:space="preserve"> podataka)</w:t>
-      </w:r>
-      <w:bookmarkStart w:id="0" w:name="_GoBack"/>
-      <w:bookmarkEnd w:id="0"/>
+        <w:t xml:space="preserve"> </w:t>
+      </w:r>
+      <w:proofErr w:type="spellStart"/>
+      <w:r>
+        <w:t>podataka</w:t>
+      </w:r>
+      <w:proofErr w:type="spellEnd"/>
+      <w:r>
+        <w:t>)</w:t>
+      </w:r>
     </w:p>
     <w:sectPr>
       <w:pgSz w:w="12240" w:h="15840"/>
@@ -8271,9 +8742,326 @@
 </w:document>
 </file>
 
+<file path=word/endnotes.xml><?xml version="1.0" encoding="utf-8"?>
+<w:endnotes xmlns:wpc="http://schemas.microsoft.com/office/word/2010/wordprocessingCanvas" xmlns:mc="http://schemas.openxmlformats.org/markup-compatibility/2006" xmlns:o="urn:schemas-microsoft-com:office:office" xmlns:r="http://schemas.openxmlformats.org/officeDocument/2006/relationships" xmlns:m="http://schemas.openxmlformats.org/officeDocument/2006/math" xmlns:v="urn:schemas-microsoft-com:vml" xmlns:wp14="http://schemas.microsoft.com/office/word/2010/wordprocessingDrawing" xmlns:wp="http://schemas.openxmlformats.org/drawingml/2006/wordprocessingDrawing" xmlns:w10="urn:schemas-microsoft-com:office:word" xmlns:w="http://schemas.openxmlformats.org/wordprocessingml/2006/main" xmlns:w14="http://schemas.microsoft.com/office/word/2010/wordml" xmlns:wpg="http://schemas.microsoft.com/office/word/2010/wordprocessingGroup" xmlns:wpi="http://schemas.microsoft.com/office/word/2010/wordprocessingInk" xmlns:wne="http://schemas.microsoft.com/office/word/2006/wordml" xmlns:wps="http://schemas.microsoft.com/office/word/2010/wordprocessingShape" mc:Ignorable="w14 wp14">
+  <w:endnote w:type="separator" w:id="-1">
+    <w:p>
+      <w:pPr>
+        <w:spacing w:after="0" w:line="240" w:lineRule="auto"/>
+      </w:pPr>
+      <w:r>
+        <w:separator/>
+      </w:r>
+    </w:p>
+  </w:endnote>
+  <w:endnote w:type="continuationSeparator" w:id="0">
+    <w:p>
+      <w:pPr>
+        <w:spacing w:after="0" w:line="240" w:lineRule="auto"/>
+      </w:pPr>
+      <w:r>
+        <w:continuationSeparator/>
+      </w:r>
+    </w:p>
+  </w:endnote>
+</w:endnotes>
+</file>
+
+<file path=word/footnotes.xml><?xml version="1.0" encoding="utf-8"?>
+<w:footnotes xmlns:wpc="http://schemas.microsoft.com/office/word/2010/wordprocessingCanvas" xmlns:mc="http://schemas.openxmlformats.org/markup-compatibility/2006" xmlns:o="urn:schemas-microsoft-com:office:office" xmlns:r="http://schemas.openxmlformats.org/officeDocument/2006/relationships" xmlns:m="http://schemas.openxmlformats.org/officeDocument/2006/math" xmlns:v="urn:schemas-microsoft-com:vml" xmlns:wp14="http://schemas.microsoft.com/office/word/2010/wordprocessingDrawing" xmlns:wp="http://schemas.openxmlformats.org/drawingml/2006/wordprocessingDrawing" xmlns:w10="urn:schemas-microsoft-com:office:word" xmlns:w="http://schemas.openxmlformats.org/wordprocessingml/2006/main" xmlns:w14="http://schemas.microsoft.com/office/word/2010/wordml" xmlns:wpg="http://schemas.microsoft.com/office/word/2010/wordprocessingGroup" xmlns:wpi="http://schemas.microsoft.com/office/word/2010/wordprocessingInk" xmlns:wne="http://schemas.microsoft.com/office/word/2006/wordml" xmlns:wps="http://schemas.microsoft.com/office/word/2010/wordprocessingShape" mc:Ignorable="w14 wp14">
+  <w:footnote w:type="separator" w:id="-1">
+    <w:p>
+      <w:pPr>
+        <w:spacing w:after="0" w:line="240" w:lineRule="auto"/>
+      </w:pPr>
+      <w:r>
+        <w:separator/>
+      </w:r>
+    </w:p>
+  </w:footnote>
+  <w:footnote w:type="continuationSeparator" w:id="0">
+    <w:p>
+      <w:pPr>
+        <w:spacing w:after="0" w:line="240" w:lineRule="auto"/>
+      </w:pPr>
+      <w:r>
+        <w:continuationSeparator/>
+      </w:r>
+    </w:p>
+  </w:footnote>
+</w:footnotes>
+</file>
+
 <file path=word/numbering.xml><?xml version="1.0" encoding="utf-8"?>
 <w:numbering xmlns:wpc="http://schemas.microsoft.com/office/word/2010/wordprocessingCanvas" xmlns:mc="http://schemas.openxmlformats.org/markup-compatibility/2006" xmlns:o="urn:schemas-microsoft-com:office:office" xmlns:r="http://schemas.openxmlformats.org/officeDocument/2006/relationships" xmlns:m="http://schemas.openxmlformats.org/officeDocument/2006/math" xmlns:v="urn:schemas-microsoft-com:vml" xmlns:wp14="http://schemas.microsoft.com/office/word/2010/wordprocessingDrawing" xmlns:wp="http://schemas.openxmlformats.org/drawingml/2006/wordprocessingDrawing" xmlns:w10="urn:schemas-microsoft-com:office:word" xmlns:w="http://schemas.openxmlformats.org/wordprocessingml/2006/main" xmlns:w14="http://schemas.microsoft.com/office/word/2010/wordml" xmlns:wpg="http://schemas.microsoft.com/office/word/2010/wordprocessingGroup" xmlns:wpi="http://schemas.microsoft.com/office/word/2010/wordprocessingInk" xmlns:wne="http://schemas.microsoft.com/office/word/2006/wordml" xmlns:wps="http://schemas.microsoft.com/office/word/2010/wordprocessingShape" mc:Ignorable="w14 wp14">
   <w:abstractNum w:abstractNumId="0">
+    <w:nsid w:val="09BB713B"/>
+    <w:multiLevelType w:val="hybridMultilevel"/>
+    <w:tmpl w:val="B4849D2C"/>
+    <w:lvl w:ilvl="0" w:tplc="0409000F">
+      <w:start w:val="1"/>
+      <w:numFmt w:val="decimal"/>
+      <w:lvlText w:val="%1."/>
+      <w:lvlJc w:val="left"/>
+      <w:pPr>
+        <w:ind w:left="720" w:hanging="360"/>
+      </w:pPr>
+      <w:rPr>
+        <w:rFonts w:hint="default"/>
+      </w:rPr>
+    </w:lvl>
+    <w:lvl w:ilvl="1" w:tplc="04090019" w:tentative="1">
+      <w:start w:val="1"/>
+      <w:numFmt w:val="lowerLetter"/>
+      <w:lvlText w:val="%2."/>
+      <w:lvlJc w:val="left"/>
+      <w:pPr>
+        <w:ind w:left="1440" w:hanging="360"/>
+      </w:pPr>
+    </w:lvl>
+    <w:lvl w:ilvl="2" w:tplc="0409001B" w:tentative="1">
+      <w:start w:val="1"/>
+      <w:numFmt w:val="lowerRoman"/>
+      <w:lvlText w:val="%3."/>
+      <w:lvlJc w:val="right"/>
+      <w:pPr>
+        <w:ind w:left="2160" w:hanging="180"/>
+      </w:pPr>
+    </w:lvl>
+    <w:lvl w:ilvl="3" w:tplc="0409000F" w:tentative="1">
+      <w:start w:val="1"/>
+      <w:numFmt w:val="decimal"/>
+      <w:lvlText w:val="%4."/>
+      <w:lvlJc w:val="left"/>
+      <w:pPr>
+        <w:ind w:left="2880" w:hanging="360"/>
+      </w:pPr>
+    </w:lvl>
+    <w:lvl w:ilvl="4" w:tplc="04090019" w:tentative="1">
+      <w:start w:val="1"/>
+      <w:numFmt w:val="lowerLetter"/>
+      <w:lvlText w:val="%5."/>
+      <w:lvlJc w:val="left"/>
+      <w:pPr>
+        <w:ind w:left="3600" w:hanging="360"/>
+      </w:pPr>
+    </w:lvl>
+    <w:lvl w:ilvl="5" w:tplc="0409001B" w:tentative="1">
+      <w:start w:val="1"/>
+      <w:numFmt w:val="lowerRoman"/>
+      <w:lvlText w:val="%6."/>
+      <w:lvlJc w:val="right"/>
+      <w:pPr>
+        <w:ind w:left="4320" w:hanging="180"/>
+      </w:pPr>
+    </w:lvl>
+    <w:lvl w:ilvl="6" w:tplc="0409000F" w:tentative="1">
+      <w:start w:val="1"/>
+      <w:numFmt w:val="decimal"/>
+      <w:lvlText w:val="%7."/>
+      <w:lvlJc w:val="left"/>
+      <w:pPr>
+        <w:ind w:left="5040" w:hanging="360"/>
+      </w:pPr>
+    </w:lvl>
+    <w:lvl w:ilvl="7" w:tplc="04090019" w:tentative="1">
+      <w:start w:val="1"/>
+      <w:numFmt w:val="lowerLetter"/>
+      <w:lvlText w:val="%8."/>
+      <w:lvlJc w:val="left"/>
+      <w:pPr>
+        <w:ind w:left="5760" w:hanging="360"/>
+      </w:pPr>
+    </w:lvl>
+    <w:lvl w:ilvl="8" w:tplc="0409001B" w:tentative="1">
+      <w:start w:val="1"/>
+      <w:numFmt w:val="lowerRoman"/>
+      <w:lvlText w:val="%9."/>
+      <w:lvlJc w:val="right"/>
+      <w:pPr>
+        <w:ind w:left="6480" w:hanging="180"/>
+      </w:pPr>
+    </w:lvl>
+  </w:abstractNum>
+  <w:abstractNum w:abstractNumId="1">
+    <w:nsid w:val="11465229"/>
+    <w:multiLevelType w:val="hybridMultilevel"/>
+    <w:tmpl w:val="84AEAD2C"/>
+    <w:lvl w:ilvl="0" w:tplc="0409000F">
+      <w:start w:val="1"/>
+      <w:numFmt w:val="decimal"/>
+      <w:lvlText w:val="%1."/>
+      <w:lvlJc w:val="left"/>
+      <w:pPr>
+        <w:ind w:left="720" w:hanging="360"/>
+      </w:pPr>
+      <w:rPr>
+        <w:rFonts w:hint="default"/>
+      </w:rPr>
+    </w:lvl>
+    <w:lvl w:ilvl="1" w:tplc="04090019" w:tentative="1">
+      <w:start w:val="1"/>
+      <w:numFmt w:val="lowerLetter"/>
+      <w:lvlText w:val="%2."/>
+      <w:lvlJc w:val="left"/>
+      <w:pPr>
+        <w:ind w:left="1440" w:hanging="360"/>
+      </w:pPr>
+    </w:lvl>
+    <w:lvl w:ilvl="2" w:tplc="0409001B" w:tentative="1">
+      <w:start w:val="1"/>
+      <w:numFmt w:val="lowerRoman"/>
+      <w:lvlText w:val="%3."/>
+      <w:lvlJc w:val="right"/>
+      <w:pPr>
+        <w:ind w:left="2160" w:hanging="180"/>
+      </w:pPr>
+    </w:lvl>
+    <w:lvl w:ilvl="3" w:tplc="0409000F" w:tentative="1">
+      <w:start w:val="1"/>
+      <w:numFmt w:val="decimal"/>
+      <w:lvlText w:val="%4."/>
+      <w:lvlJc w:val="left"/>
+      <w:pPr>
+        <w:ind w:left="2880" w:hanging="360"/>
+      </w:pPr>
+    </w:lvl>
+    <w:lvl w:ilvl="4" w:tplc="04090019" w:tentative="1">
+      <w:start w:val="1"/>
+      <w:numFmt w:val="lowerLetter"/>
+      <w:lvlText w:val="%5."/>
+      <w:lvlJc w:val="left"/>
+      <w:pPr>
+        <w:ind w:left="3600" w:hanging="360"/>
+      </w:pPr>
+    </w:lvl>
+    <w:lvl w:ilvl="5" w:tplc="0409001B" w:tentative="1">
+      <w:start w:val="1"/>
+      <w:numFmt w:val="lowerRoman"/>
+      <w:lvlText w:val="%6."/>
+      <w:lvlJc w:val="right"/>
+      <w:pPr>
+        <w:ind w:left="4320" w:hanging="180"/>
+      </w:pPr>
+    </w:lvl>
+    <w:lvl w:ilvl="6" w:tplc="0409000F" w:tentative="1">
+      <w:start w:val="1"/>
+      <w:numFmt w:val="decimal"/>
+      <w:lvlText w:val="%7."/>
+      <w:lvlJc w:val="left"/>
+      <w:pPr>
+        <w:ind w:left="5040" w:hanging="360"/>
+      </w:pPr>
+    </w:lvl>
+    <w:lvl w:ilvl="7" w:tplc="04090019" w:tentative="1">
+      <w:start w:val="1"/>
+      <w:numFmt w:val="lowerLetter"/>
+      <w:lvlText w:val="%8."/>
+      <w:lvlJc w:val="left"/>
+      <w:pPr>
+        <w:ind w:left="5760" w:hanging="360"/>
+      </w:pPr>
+    </w:lvl>
+    <w:lvl w:ilvl="8" w:tplc="0409001B" w:tentative="1">
+      <w:start w:val="1"/>
+      <w:numFmt w:val="lowerRoman"/>
+      <w:lvlText w:val="%9."/>
+      <w:lvlJc w:val="right"/>
+      <w:pPr>
+        <w:ind w:left="6480" w:hanging="180"/>
+      </w:pPr>
+    </w:lvl>
+  </w:abstractNum>
+  <w:abstractNum w:abstractNumId="2">
+    <w:nsid w:val="16BA0290"/>
+    <w:multiLevelType w:val="hybridMultilevel"/>
+    <w:tmpl w:val="EA821988"/>
+    <w:lvl w:ilvl="0" w:tplc="0409000F">
+      <w:start w:val="1"/>
+      <w:numFmt w:val="decimal"/>
+      <w:lvlText w:val="%1."/>
+      <w:lvlJc w:val="left"/>
+      <w:pPr>
+        <w:ind w:left="720" w:hanging="360"/>
+      </w:pPr>
+      <w:rPr>
+        <w:rFonts w:hint="default"/>
+      </w:rPr>
+    </w:lvl>
+    <w:lvl w:ilvl="1" w:tplc="04090019" w:tentative="1">
+      <w:start w:val="1"/>
+      <w:numFmt w:val="lowerLetter"/>
+      <w:lvlText w:val="%2."/>
+      <w:lvlJc w:val="left"/>
+      <w:pPr>
+        <w:ind w:left="1440" w:hanging="360"/>
+      </w:pPr>
+    </w:lvl>
+    <w:lvl w:ilvl="2" w:tplc="0409001B" w:tentative="1">
+      <w:start w:val="1"/>
+      <w:numFmt w:val="lowerRoman"/>
+      <w:lvlText w:val="%3."/>
+      <w:lvlJc w:val="right"/>
+      <w:pPr>
+        <w:ind w:left="2160" w:hanging="180"/>
+      </w:pPr>
+    </w:lvl>
+    <w:lvl w:ilvl="3" w:tplc="0409000F" w:tentative="1">
+      <w:start w:val="1"/>
+      <w:numFmt w:val="decimal"/>
+      <w:lvlText w:val="%4."/>
+      <w:lvlJc w:val="left"/>
+      <w:pPr>
+        <w:ind w:left="2880" w:hanging="360"/>
+      </w:pPr>
+    </w:lvl>
+    <w:lvl w:ilvl="4" w:tplc="04090019" w:tentative="1">
+      <w:start w:val="1"/>
+      <w:numFmt w:val="lowerLetter"/>
+      <w:lvlText w:val="%5."/>
+      <w:lvlJc w:val="left"/>
+      <w:pPr>
+        <w:ind w:left="3600" w:hanging="360"/>
+      </w:pPr>
+    </w:lvl>
+    <w:lvl w:ilvl="5" w:tplc="0409001B" w:tentative="1">
+      <w:start w:val="1"/>
+      <w:numFmt w:val="lowerRoman"/>
+      <w:lvlText w:val="%6."/>
+      <w:lvlJc w:val="right"/>
+      <w:pPr>
+        <w:ind w:left="4320" w:hanging="180"/>
+      </w:pPr>
+    </w:lvl>
+    <w:lvl w:ilvl="6" w:tplc="0409000F" w:tentative="1">
+      <w:start w:val="1"/>
+      <w:numFmt w:val="decimal"/>
+      <w:lvlText w:val="%7."/>
+      <w:lvlJc w:val="left"/>
+      <w:pPr>
+        <w:ind w:left="5040" w:hanging="360"/>
+      </w:pPr>
+    </w:lvl>
+    <w:lvl w:ilvl="7" w:tplc="04090019" w:tentative="1">
+      <w:start w:val="1"/>
+      <w:numFmt w:val="lowerLetter"/>
+      <w:lvlText w:val="%8."/>
+      <w:lvlJc w:val="left"/>
+      <w:pPr>
+        <w:ind w:left="5760" w:hanging="360"/>
+      </w:pPr>
+    </w:lvl>
+    <w:lvl w:ilvl="8" w:tplc="0409001B" w:tentative="1">
+      <w:start w:val="1"/>
+      <w:numFmt w:val="lowerRoman"/>
+      <w:lvlText w:val="%9."/>
+      <w:lvlJc w:val="right"/>
+      <w:pPr>
+        <w:ind w:left="6480" w:hanging="180"/>
+      </w:pPr>
+    </w:lvl>
+  </w:abstractNum>
+  <w:abstractNum w:abstractNumId="3">
     <w:nsid w:val="1E705310"/>
     <w:multiLevelType w:val="hybridMultilevel"/>
     <w:tmpl w:val="FB6E4428"/>
@@ -8362,7 +9150,96 @@
       </w:pPr>
     </w:lvl>
   </w:abstractNum>
-  <w:abstractNum w:abstractNumId="1">
+  <w:abstractNum w:abstractNumId="4">
+    <w:nsid w:val="208007E5"/>
+    <w:multiLevelType w:val="hybridMultilevel"/>
+    <w:tmpl w:val="1DC8FB66"/>
+    <w:lvl w:ilvl="0" w:tplc="0409000F">
+      <w:start w:val="1"/>
+      <w:numFmt w:val="decimal"/>
+      <w:lvlText w:val="%1."/>
+      <w:lvlJc w:val="left"/>
+      <w:pPr>
+        <w:ind w:left="720" w:hanging="360"/>
+      </w:pPr>
+      <w:rPr>
+        <w:rFonts w:hint="default"/>
+      </w:rPr>
+    </w:lvl>
+    <w:lvl w:ilvl="1" w:tplc="04090019" w:tentative="1">
+      <w:start w:val="1"/>
+      <w:numFmt w:val="lowerLetter"/>
+      <w:lvlText w:val="%2."/>
+      <w:lvlJc w:val="left"/>
+      <w:pPr>
+        <w:ind w:left="1440" w:hanging="360"/>
+      </w:pPr>
+    </w:lvl>
+    <w:lvl w:ilvl="2" w:tplc="0409001B" w:tentative="1">
+      <w:start w:val="1"/>
+      <w:numFmt w:val="lowerRoman"/>
+      <w:lvlText w:val="%3."/>
+      <w:lvlJc w:val="right"/>
+      <w:pPr>
+        <w:ind w:left="2160" w:hanging="180"/>
+      </w:pPr>
+    </w:lvl>
+    <w:lvl w:ilvl="3" w:tplc="0409000F" w:tentative="1">
+      <w:start w:val="1"/>
+      <w:numFmt w:val="decimal"/>
+      <w:lvlText w:val="%4."/>
+      <w:lvlJc w:val="left"/>
+      <w:pPr>
+        <w:ind w:left="2880" w:hanging="360"/>
+      </w:pPr>
+    </w:lvl>
+    <w:lvl w:ilvl="4" w:tplc="04090019" w:tentative="1">
+      <w:start w:val="1"/>
+      <w:numFmt w:val="lowerLetter"/>
+      <w:lvlText w:val="%5."/>
+      <w:lvlJc w:val="left"/>
+      <w:pPr>
+        <w:ind w:left="3600" w:hanging="360"/>
+      </w:pPr>
+    </w:lvl>
+    <w:lvl w:ilvl="5" w:tplc="0409001B" w:tentative="1">
+      <w:start w:val="1"/>
+      <w:numFmt w:val="lowerRoman"/>
+      <w:lvlText w:val="%6."/>
+      <w:lvlJc w:val="right"/>
+      <w:pPr>
+        <w:ind w:left="4320" w:hanging="180"/>
+      </w:pPr>
+    </w:lvl>
+    <w:lvl w:ilvl="6" w:tplc="0409000F" w:tentative="1">
+      <w:start w:val="1"/>
+      <w:numFmt w:val="decimal"/>
+      <w:lvlText w:val="%7."/>
+      <w:lvlJc w:val="left"/>
+      <w:pPr>
+        <w:ind w:left="5040" w:hanging="360"/>
+      </w:pPr>
+    </w:lvl>
+    <w:lvl w:ilvl="7" w:tplc="04090019" w:tentative="1">
+      <w:start w:val="1"/>
+      <w:numFmt w:val="lowerLetter"/>
+      <w:lvlText w:val="%8."/>
+      <w:lvlJc w:val="left"/>
+      <w:pPr>
+        <w:ind w:left="5760" w:hanging="360"/>
+      </w:pPr>
+    </w:lvl>
+    <w:lvl w:ilvl="8" w:tplc="0409001B" w:tentative="1">
+      <w:start w:val="1"/>
+      <w:numFmt w:val="lowerRoman"/>
+      <w:lvlText w:val="%9."/>
+      <w:lvlJc w:val="right"/>
+      <w:pPr>
+        <w:ind w:left="6480" w:hanging="180"/>
+      </w:pPr>
+    </w:lvl>
+  </w:abstractNum>
+  <w:abstractNum w:abstractNumId="5">
     <w:nsid w:val="256A07EB"/>
     <w:multiLevelType w:val="hybridMultilevel"/>
     <w:tmpl w:val="8888376A"/>
@@ -8451,7 +9328,7 @@
       </w:pPr>
     </w:lvl>
   </w:abstractNum>
-  <w:abstractNum w:abstractNumId="2">
+  <w:abstractNum w:abstractNumId="6">
     <w:nsid w:val="278002BA"/>
     <w:multiLevelType w:val="hybridMultilevel"/>
     <w:tmpl w:val="79E6E3F2"/>
@@ -8537,7 +9414,96 @@
       </w:pPr>
     </w:lvl>
   </w:abstractNum>
-  <w:abstractNum w:abstractNumId="3">
+  <w:abstractNum w:abstractNumId="7">
+    <w:nsid w:val="2C9D362B"/>
+    <w:multiLevelType w:val="hybridMultilevel"/>
+    <w:tmpl w:val="EFE23A8A"/>
+    <w:lvl w:ilvl="0" w:tplc="0409000F">
+      <w:start w:val="1"/>
+      <w:numFmt w:val="decimal"/>
+      <w:lvlText w:val="%1."/>
+      <w:lvlJc w:val="left"/>
+      <w:pPr>
+        <w:ind w:left="720" w:hanging="360"/>
+      </w:pPr>
+      <w:rPr>
+        <w:rFonts w:hint="default"/>
+      </w:rPr>
+    </w:lvl>
+    <w:lvl w:ilvl="1" w:tplc="04090019" w:tentative="1">
+      <w:start w:val="1"/>
+      <w:numFmt w:val="lowerLetter"/>
+      <w:lvlText w:val="%2."/>
+      <w:lvlJc w:val="left"/>
+      <w:pPr>
+        <w:ind w:left="1440" w:hanging="360"/>
+      </w:pPr>
+    </w:lvl>
+    <w:lvl w:ilvl="2" w:tplc="0409001B" w:tentative="1">
+      <w:start w:val="1"/>
+      <w:numFmt w:val="lowerRoman"/>
+      <w:lvlText w:val="%3."/>
+      <w:lvlJc w:val="right"/>
+      <w:pPr>
+        <w:ind w:left="2160" w:hanging="180"/>
+      </w:pPr>
+    </w:lvl>
+    <w:lvl w:ilvl="3" w:tplc="0409000F" w:tentative="1">
+      <w:start w:val="1"/>
+      <w:numFmt w:val="decimal"/>
+      <w:lvlText w:val="%4."/>
+      <w:lvlJc w:val="left"/>
+      <w:pPr>
+        <w:ind w:left="2880" w:hanging="360"/>
+      </w:pPr>
+    </w:lvl>
+    <w:lvl w:ilvl="4" w:tplc="04090019" w:tentative="1">
+      <w:start w:val="1"/>
+      <w:numFmt w:val="lowerLetter"/>
+      <w:lvlText w:val="%5."/>
+      <w:lvlJc w:val="left"/>
+      <w:pPr>
+        <w:ind w:left="3600" w:hanging="360"/>
+      </w:pPr>
+    </w:lvl>
+    <w:lvl w:ilvl="5" w:tplc="0409001B" w:tentative="1">
+      <w:start w:val="1"/>
+      <w:numFmt w:val="lowerRoman"/>
+      <w:lvlText w:val="%6."/>
+      <w:lvlJc w:val="right"/>
+      <w:pPr>
+        <w:ind w:left="4320" w:hanging="180"/>
+      </w:pPr>
+    </w:lvl>
+    <w:lvl w:ilvl="6" w:tplc="0409000F" w:tentative="1">
+      <w:start w:val="1"/>
+      <w:numFmt w:val="decimal"/>
+      <w:lvlText w:val="%7."/>
+      <w:lvlJc w:val="left"/>
+      <w:pPr>
+        <w:ind w:left="5040" w:hanging="360"/>
+      </w:pPr>
+    </w:lvl>
+    <w:lvl w:ilvl="7" w:tplc="04090019" w:tentative="1">
+      <w:start w:val="1"/>
+      <w:numFmt w:val="lowerLetter"/>
+      <w:lvlText w:val="%8."/>
+      <w:lvlJc w:val="left"/>
+      <w:pPr>
+        <w:ind w:left="5760" w:hanging="360"/>
+      </w:pPr>
+    </w:lvl>
+    <w:lvl w:ilvl="8" w:tplc="0409001B" w:tentative="1">
+      <w:start w:val="1"/>
+      <w:numFmt w:val="lowerRoman"/>
+      <w:lvlText w:val="%9."/>
+      <w:lvlJc w:val="right"/>
+      <w:pPr>
+        <w:ind w:left="6480" w:hanging="180"/>
+      </w:pPr>
+    </w:lvl>
+  </w:abstractNum>
+  <w:abstractNum w:abstractNumId="8">
     <w:nsid w:val="3E324DCF"/>
     <w:multiLevelType w:val="hybridMultilevel"/>
     <w:tmpl w:val="BF548F28"/>
@@ -8623,7 +9589,7 @@
       </w:pPr>
     </w:lvl>
   </w:abstractNum>
-  <w:abstractNum w:abstractNumId="4">
+  <w:abstractNum w:abstractNumId="9">
     <w:nsid w:val="3E674008"/>
     <w:multiLevelType w:val="hybridMultilevel"/>
     <w:tmpl w:val="81CAAD08"/>
@@ -8709,7 +9675,7 @@
       </w:pPr>
     </w:lvl>
   </w:abstractNum>
-  <w:abstractNum w:abstractNumId="5">
+  <w:abstractNum w:abstractNumId="10">
     <w:nsid w:val="446347F6"/>
     <w:multiLevelType w:val="hybridMultilevel"/>
     <w:tmpl w:val="4126C9F0"/>
@@ -8795,7 +9761,542 @@
       </w:pPr>
     </w:lvl>
   </w:abstractNum>
-  <w:abstractNum w:abstractNumId="6">
+  <w:abstractNum w:abstractNumId="11">
+    <w:nsid w:val="453F38BA"/>
+    <w:multiLevelType w:val="hybridMultilevel"/>
+    <w:tmpl w:val="DD8CD3E8"/>
+    <w:lvl w:ilvl="0" w:tplc="0409000F">
+      <w:start w:val="1"/>
+      <w:numFmt w:val="decimal"/>
+      <w:lvlText w:val="%1."/>
+      <w:lvlJc w:val="left"/>
+      <w:pPr>
+        <w:ind w:left="720" w:hanging="360"/>
+      </w:pPr>
+      <w:rPr>
+        <w:rFonts w:hint="default"/>
+      </w:rPr>
+    </w:lvl>
+    <w:lvl w:ilvl="1" w:tplc="04090019" w:tentative="1">
+      <w:start w:val="1"/>
+      <w:numFmt w:val="lowerLetter"/>
+      <w:lvlText w:val="%2."/>
+      <w:lvlJc w:val="left"/>
+      <w:pPr>
+        <w:ind w:left="1440" w:hanging="360"/>
+      </w:pPr>
+    </w:lvl>
+    <w:lvl w:ilvl="2" w:tplc="0409001B" w:tentative="1">
+      <w:start w:val="1"/>
+      <w:numFmt w:val="lowerRoman"/>
+      <w:lvlText w:val="%3."/>
+      <w:lvlJc w:val="right"/>
+      <w:pPr>
+        <w:ind w:left="2160" w:hanging="180"/>
+      </w:pPr>
+    </w:lvl>
+    <w:lvl w:ilvl="3" w:tplc="0409000F" w:tentative="1">
+      <w:start w:val="1"/>
+      <w:numFmt w:val="decimal"/>
+      <w:lvlText w:val="%4."/>
+      <w:lvlJc w:val="left"/>
+      <w:pPr>
+        <w:ind w:left="2880" w:hanging="360"/>
+      </w:pPr>
+    </w:lvl>
+    <w:lvl w:ilvl="4" w:tplc="04090019" w:tentative="1">
+      <w:start w:val="1"/>
+      <w:numFmt w:val="lowerLetter"/>
+      <w:lvlText w:val="%5."/>
+      <w:lvlJc w:val="left"/>
+      <w:pPr>
+        <w:ind w:left="3600" w:hanging="360"/>
+      </w:pPr>
+    </w:lvl>
+    <w:lvl w:ilvl="5" w:tplc="0409001B" w:tentative="1">
+      <w:start w:val="1"/>
+      <w:numFmt w:val="lowerRoman"/>
+      <w:lvlText w:val="%6."/>
+      <w:lvlJc w:val="right"/>
+      <w:pPr>
+        <w:ind w:left="4320" w:hanging="180"/>
+      </w:pPr>
+    </w:lvl>
+    <w:lvl w:ilvl="6" w:tplc="0409000F" w:tentative="1">
+      <w:start w:val="1"/>
+      <w:numFmt w:val="decimal"/>
+      <w:lvlText w:val="%7."/>
+      <w:lvlJc w:val="left"/>
+      <w:pPr>
+        <w:ind w:left="5040" w:hanging="360"/>
+      </w:pPr>
+    </w:lvl>
+    <w:lvl w:ilvl="7" w:tplc="04090019" w:tentative="1">
+      <w:start w:val="1"/>
+      <w:numFmt w:val="lowerLetter"/>
+      <w:lvlText w:val="%8."/>
+      <w:lvlJc w:val="left"/>
+      <w:pPr>
+        <w:ind w:left="5760" w:hanging="360"/>
+      </w:pPr>
+    </w:lvl>
+    <w:lvl w:ilvl="8" w:tplc="0409001B" w:tentative="1">
+      <w:start w:val="1"/>
+      <w:numFmt w:val="lowerRoman"/>
+      <w:lvlText w:val="%9."/>
+      <w:lvlJc w:val="right"/>
+      <w:pPr>
+        <w:ind w:left="6480" w:hanging="180"/>
+      </w:pPr>
+    </w:lvl>
+  </w:abstractNum>
+  <w:abstractNum w:abstractNumId="12">
+    <w:nsid w:val="50E47352"/>
+    <w:multiLevelType w:val="hybridMultilevel"/>
+    <w:tmpl w:val="62664176"/>
+    <w:lvl w:ilvl="0" w:tplc="0409000F">
+      <w:start w:val="1"/>
+      <w:numFmt w:val="decimal"/>
+      <w:lvlText w:val="%1."/>
+      <w:lvlJc w:val="left"/>
+      <w:pPr>
+        <w:ind w:left="720" w:hanging="360"/>
+      </w:pPr>
+      <w:rPr>
+        <w:rFonts w:hint="default"/>
+      </w:rPr>
+    </w:lvl>
+    <w:lvl w:ilvl="1" w:tplc="04090019" w:tentative="1">
+      <w:start w:val="1"/>
+      <w:numFmt w:val="lowerLetter"/>
+      <w:lvlText w:val="%2."/>
+      <w:lvlJc w:val="left"/>
+      <w:pPr>
+        <w:ind w:left="1440" w:hanging="360"/>
+      </w:pPr>
+    </w:lvl>
+    <w:lvl w:ilvl="2" w:tplc="0409001B" w:tentative="1">
+      <w:start w:val="1"/>
+      <w:numFmt w:val="lowerRoman"/>
+      <w:lvlText w:val="%3."/>
+      <w:lvlJc w:val="right"/>
+      <w:pPr>
+        <w:ind w:left="2160" w:hanging="180"/>
+      </w:pPr>
+    </w:lvl>
+    <w:lvl w:ilvl="3" w:tplc="0409000F" w:tentative="1">
+      <w:start w:val="1"/>
+      <w:numFmt w:val="decimal"/>
+      <w:lvlText w:val="%4."/>
+      <w:lvlJc w:val="left"/>
+      <w:pPr>
+        <w:ind w:left="2880" w:hanging="360"/>
+      </w:pPr>
+    </w:lvl>
+    <w:lvl w:ilvl="4" w:tplc="04090019" w:tentative="1">
+      <w:start w:val="1"/>
+      <w:numFmt w:val="lowerLetter"/>
+      <w:lvlText w:val="%5."/>
+      <w:lvlJc w:val="left"/>
+      <w:pPr>
+        <w:ind w:left="3600" w:hanging="360"/>
+      </w:pPr>
+    </w:lvl>
+    <w:lvl w:ilvl="5" w:tplc="0409001B" w:tentative="1">
+      <w:start w:val="1"/>
+      <w:numFmt w:val="lowerRoman"/>
+      <w:lvlText w:val="%6."/>
+      <w:lvlJc w:val="right"/>
+      <w:pPr>
+        <w:ind w:left="4320" w:hanging="180"/>
+      </w:pPr>
+    </w:lvl>
+    <w:lvl w:ilvl="6" w:tplc="0409000F" w:tentative="1">
+      <w:start w:val="1"/>
+      <w:numFmt w:val="decimal"/>
+      <w:lvlText w:val="%7."/>
+      <w:lvlJc w:val="left"/>
+      <w:pPr>
+        <w:ind w:left="5040" w:hanging="360"/>
+      </w:pPr>
+    </w:lvl>
+    <w:lvl w:ilvl="7" w:tplc="04090019" w:tentative="1">
+      <w:start w:val="1"/>
+      <w:numFmt w:val="lowerLetter"/>
+      <w:lvlText w:val="%8."/>
+      <w:lvlJc w:val="left"/>
+      <w:pPr>
+        <w:ind w:left="5760" w:hanging="360"/>
+      </w:pPr>
+    </w:lvl>
+    <w:lvl w:ilvl="8" w:tplc="0409001B" w:tentative="1">
+      <w:start w:val="1"/>
+      <w:numFmt w:val="lowerRoman"/>
+      <w:lvlText w:val="%9."/>
+      <w:lvlJc w:val="right"/>
+      <w:pPr>
+        <w:ind w:left="6480" w:hanging="180"/>
+      </w:pPr>
+    </w:lvl>
+  </w:abstractNum>
+  <w:abstractNum w:abstractNumId="13">
+    <w:nsid w:val="52F4108F"/>
+    <w:multiLevelType w:val="hybridMultilevel"/>
+    <w:tmpl w:val="CBC248FC"/>
+    <w:lvl w:ilvl="0" w:tplc="0409000F">
+      <w:start w:val="1"/>
+      <w:numFmt w:val="decimal"/>
+      <w:lvlText w:val="%1."/>
+      <w:lvlJc w:val="left"/>
+      <w:pPr>
+        <w:ind w:left="720" w:hanging="360"/>
+      </w:pPr>
+      <w:rPr>
+        <w:rFonts w:hint="default"/>
+      </w:rPr>
+    </w:lvl>
+    <w:lvl w:ilvl="1" w:tplc="04090019" w:tentative="1">
+      <w:start w:val="1"/>
+      <w:numFmt w:val="lowerLetter"/>
+      <w:lvlText w:val="%2."/>
+      <w:lvlJc w:val="left"/>
+      <w:pPr>
+        <w:ind w:left="1440" w:hanging="360"/>
+      </w:pPr>
+    </w:lvl>
+    <w:lvl w:ilvl="2" w:tplc="0409001B" w:tentative="1">
+      <w:start w:val="1"/>
+      <w:numFmt w:val="lowerRoman"/>
+      <w:lvlText w:val="%3."/>
+      <w:lvlJc w:val="right"/>
+      <w:pPr>
+        <w:ind w:left="2160" w:hanging="180"/>
+      </w:pPr>
+    </w:lvl>
+    <w:lvl w:ilvl="3" w:tplc="0409000F" w:tentative="1">
+      <w:start w:val="1"/>
+      <w:numFmt w:val="decimal"/>
+      <w:lvlText w:val="%4."/>
+      <w:lvlJc w:val="left"/>
+      <w:pPr>
+        <w:ind w:left="2880" w:hanging="360"/>
+      </w:pPr>
+    </w:lvl>
+    <w:lvl w:ilvl="4" w:tplc="04090019" w:tentative="1">
+      <w:start w:val="1"/>
+      <w:numFmt w:val="lowerLetter"/>
+      <w:lvlText w:val="%5."/>
+      <w:lvlJc w:val="left"/>
+      <w:pPr>
+        <w:ind w:left="3600" w:hanging="360"/>
+      </w:pPr>
+    </w:lvl>
+    <w:lvl w:ilvl="5" w:tplc="0409001B" w:tentative="1">
+      <w:start w:val="1"/>
+      <w:numFmt w:val="lowerRoman"/>
+      <w:lvlText w:val="%6."/>
+      <w:lvlJc w:val="right"/>
+      <w:pPr>
+        <w:ind w:left="4320" w:hanging="180"/>
+      </w:pPr>
+    </w:lvl>
+    <w:lvl w:ilvl="6" w:tplc="0409000F" w:tentative="1">
+      <w:start w:val="1"/>
+      <w:numFmt w:val="decimal"/>
+      <w:lvlText w:val="%7."/>
+      <w:lvlJc w:val="left"/>
+      <w:pPr>
+        <w:ind w:left="5040" w:hanging="360"/>
+      </w:pPr>
+    </w:lvl>
+    <w:lvl w:ilvl="7" w:tplc="04090019" w:tentative="1">
+      <w:start w:val="1"/>
+      <w:numFmt w:val="lowerLetter"/>
+      <w:lvlText w:val="%8."/>
+      <w:lvlJc w:val="left"/>
+      <w:pPr>
+        <w:ind w:left="5760" w:hanging="360"/>
+      </w:pPr>
+    </w:lvl>
+    <w:lvl w:ilvl="8" w:tplc="0409001B" w:tentative="1">
+      <w:start w:val="1"/>
+      <w:numFmt w:val="lowerRoman"/>
+      <w:lvlText w:val="%9."/>
+      <w:lvlJc w:val="right"/>
+      <w:pPr>
+        <w:ind w:left="6480" w:hanging="180"/>
+      </w:pPr>
+    </w:lvl>
+  </w:abstractNum>
+  <w:abstractNum w:abstractNumId="14">
+    <w:nsid w:val="531814EB"/>
+    <w:multiLevelType w:val="hybridMultilevel"/>
+    <w:tmpl w:val="DD86E7C4"/>
+    <w:lvl w:ilvl="0" w:tplc="0409000F">
+      <w:start w:val="1"/>
+      <w:numFmt w:val="decimal"/>
+      <w:lvlText w:val="%1."/>
+      <w:lvlJc w:val="left"/>
+      <w:pPr>
+        <w:ind w:left="720" w:hanging="360"/>
+      </w:pPr>
+      <w:rPr>
+        <w:rFonts w:hint="default"/>
+      </w:rPr>
+    </w:lvl>
+    <w:lvl w:ilvl="1" w:tplc="04090019" w:tentative="1">
+      <w:start w:val="1"/>
+      <w:numFmt w:val="lowerLetter"/>
+      <w:lvlText w:val="%2."/>
+      <w:lvlJc w:val="left"/>
+      <w:pPr>
+        <w:ind w:left="1440" w:hanging="360"/>
+      </w:pPr>
+    </w:lvl>
+    <w:lvl w:ilvl="2" w:tplc="0409001B" w:tentative="1">
+      <w:start w:val="1"/>
+      <w:numFmt w:val="lowerRoman"/>
+      <w:lvlText w:val="%3."/>
+      <w:lvlJc w:val="right"/>
+      <w:pPr>
+        <w:ind w:left="2160" w:hanging="180"/>
+      </w:pPr>
+    </w:lvl>
+    <w:lvl w:ilvl="3" w:tplc="0409000F" w:tentative="1">
+      <w:start w:val="1"/>
+      <w:numFmt w:val="decimal"/>
+      <w:lvlText w:val="%4."/>
+      <w:lvlJc w:val="left"/>
+      <w:pPr>
+        <w:ind w:left="2880" w:hanging="360"/>
+      </w:pPr>
+    </w:lvl>
+    <w:lvl w:ilvl="4" w:tplc="04090019" w:tentative="1">
+      <w:start w:val="1"/>
+      <w:numFmt w:val="lowerLetter"/>
+      <w:lvlText w:val="%5."/>
+      <w:lvlJc w:val="left"/>
+      <w:pPr>
+        <w:ind w:left="3600" w:hanging="360"/>
+      </w:pPr>
+    </w:lvl>
+    <w:lvl w:ilvl="5" w:tplc="0409001B" w:tentative="1">
+      <w:start w:val="1"/>
+      <w:numFmt w:val="lowerRoman"/>
+      <w:lvlText w:val="%6."/>
+      <w:lvlJc w:val="right"/>
+      <w:pPr>
+        <w:ind w:left="4320" w:hanging="180"/>
+      </w:pPr>
+    </w:lvl>
+    <w:lvl w:ilvl="6" w:tplc="0409000F" w:tentative="1">
+      <w:start w:val="1"/>
+      <w:numFmt w:val="decimal"/>
+      <w:lvlText w:val="%7."/>
+      <w:lvlJc w:val="left"/>
+      <w:pPr>
+        <w:ind w:left="5040" w:hanging="360"/>
+      </w:pPr>
+    </w:lvl>
+    <w:lvl w:ilvl="7" w:tplc="04090019" w:tentative="1">
+      <w:start w:val="1"/>
+      <w:numFmt w:val="lowerLetter"/>
+      <w:lvlText w:val="%8."/>
+      <w:lvlJc w:val="left"/>
+      <w:pPr>
+        <w:ind w:left="5760" w:hanging="360"/>
+      </w:pPr>
+    </w:lvl>
+    <w:lvl w:ilvl="8" w:tplc="0409001B" w:tentative="1">
+      <w:start w:val="1"/>
+      <w:numFmt w:val="lowerRoman"/>
+      <w:lvlText w:val="%9."/>
+      <w:lvlJc w:val="right"/>
+      <w:pPr>
+        <w:ind w:left="6480" w:hanging="180"/>
+      </w:pPr>
+    </w:lvl>
+  </w:abstractNum>
+  <w:abstractNum w:abstractNumId="15">
+    <w:nsid w:val="57A063DF"/>
+    <w:multiLevelType w:val="hybridMultilevel"/>
+    <w:tmpl w:val="46BE788A"/>
+    <w:lvl w:ilvl="0" w:tplc="0409000F">
+      <w:start w:val="1"/>
+      <w:numFmt w:val="decimal"/>
+      <w:lvlText w:val="%1."/>
+      <w:lvlJc w:val="left"/>
+      <w:pPr>
+        <w:ind w:left="720" w:hanging="360"/>
+      </w:pPr>
+      <w:rPr>
+        <w:rFonts w:hint="default"/>
+        <w:color w:val="auto"/>
+      </w:rPr>
+    </w:lvl>
+    <w:lvl w:ilvl="1" w:tplc="04090019" w:tentative="1">
+      <w:start w:val="1"/>
+      <w:numFmt w:val="lowerLetter"/>
+      <w:lvlText w:val="%2."/>
+      <w:lvlJc w:val="left"/>
+      <w:pPr>
+        <w:ind w:left="1440" w:hanging="360"/>
+      </w:pPr>
+    </w:lvl>
+    <w:lvl w:ilvl="2" w:tplc="0409001B" w:tentative="1">
+      <w:start w:val="1"/>
+      <w:numFmt w:val="lowerRoman"/>
+      <w:lvlText w:val="%3."/>
+      <w:lvlJc w:val="right"/>
+      <w:pPr>
+        <w:ind w:left="2160" w:hanging="180"/>
+      </w:pPr>
+    </w:lvl>
+    <w:lvl w:ilvl="3" w:tplc="0409000F" w:tentative="1">
+      <w:start w:val="1"/>
+      <w:numFmt w:val="decimal"/>
+      <w:lvlText w:val="%4."/>
+      <w:lvlJc w:val="left"/>
+      <w:pPr>
+        <w:ind w:left="2880" w:hanging="360"/>
+      </w:pPr>
+    </w:lvl>
+    <w:lvl w:ilvl="4" w:tplc="04090019" w:tentative="1">
+      <w:start w:val="1"/>
+      <w:numFmt w:val="lowerLetter"/>
+      <w:lvlText w:val="%5."/>
+      <w:lvlJc w:val="left"/>
+      <w:pPr>
+        <w:ind w:left="3600" w:hanging="360"/>
+      </w:pPr>
+    </w:lvl>
+    <w:lvl w:ilvl="5" w:tplc="0409001B" w:tentative="1">
+      <w:start w:val="1"/>
+      <w:numFmt w:val="lowerRoman"/>
+      <w:lvlText w:val="%6."/>
+      <w:lvlJc w:val="right"/>
+      <w:pPr>
+        <w:ind w:left="4320" w:hanging="180"/>
+      </w:pPr>
+    </w:lvl>
+    <w:lvl w:ilvl="6" w:tplc="0409000F" w:tentative="1">
+      <w:start w:val="1"/>
+      <w:numFmt w:val="decimal"/>
+      <w:lvlText w:val="%7."/>
+      <w:lvlJc w:val="left"/>
+      <w:pPr>
+        <w:ind w:left="5040" w:hanging="360"/>
+      </w:pPr>
+    </w:lvl>
+    <w:lvl w:ilvl="7" w:tplc="04090019" w:tentative="1">
+      <w:start w:val="1"/>
+      <w:numFmt w:val="lowerLetter"/>
+      <w:lvlText w:val="%8."/>
+      <w:lvlJc w:val="left"/>
+      <w:pPr>
+        <w:ind w:left="5760" w:hanging="360"/>
+      </w:pPr>
+    </w:lvl>
+    <w:lvl w:ilvl="8" w:tplc="0409001B" w:tentative="1">
+      <w:start w:val="1"/>
+      <w:numFmt w:val="lowerRoman"/>
+      <w:lvlText w:val="%9."/>
+      <w:lvlJc w:val="right"/>
+      <w:pPr>
+        <w:ind w:left="6480" w:hanging="180"/>
+      </w:pPr>
+    </w:lvl>
+  </w:abstractNum>
+  <w:abstractNum w:abstractNumId="16">
+    <w:nsid w:val="58212BE5"/>
+    <w:multiLevelType w:val="hybridMultilevel"/>
+    <w:tmpl w:val="F6BAE006"/>
+    <w:lvl w:ilvl="0" w:tplc="0409000F">
+      <w:start w:val="1"/>
+      <w:numFmt w:val="decimal"/>
+      <w:lvlText w:val="%1."/>
+      <w:lvlJc w:val="left"/>
+      <w:pPr>
+        <w:ind w:left="720" w:hanging="360"/>
+      </w:pPr>
+      <w:rPr>
+        <w:rFonts w:hint="default"/>
+      </w:rPr>
+    </w:lvl>
+    <w:lvl w:ilvl="1" w:tplc="04090019" w:tentative="1">
+      <w:start w:val="1"/>
+      <w:numFmt w:val="lowerLetter"/>
+      <w:lvlText w:val="%2."/>
+      <w:lvlJc w:val="left"/>
+      <w:pPr>
+        <w:ind w:left="1440" w:hanging="360"/>
+      </w:pPr>
+    </w:lvl>
+    <w:lvl w:ilvl="2" w:tplc="0409001B" w:tentative="1">
+      <w:start w:val="1"/>
+      <w:numFmt w:val="lowerRoman"/>
+      <w:lvlText w:val="%3."/>
+      <w:lvlJc w:val="right"/>
+      <w:pPr>
+        <w:ind w:left="2160" w:hanging="180"/>
+      </w:pPr>
+    </w:lvl>
+    <w:lvl w:ilvl="3" w:tplc="0409000F" w:tentative="1">
+      <w:start w:val="1"/>
+      <w:numFmt w:val="decimal"/>
+      <w:lvlText w:val="%4."/>
+      <w:lvlJc w:val="left"/>
+      <w:pPr>
+        <w:ind w:left="2880" w:hanging="360"/>
+      </w:pPr>
+    </w:lvl>
+    <w:lvl w:ilvl="4" w:tplc="04090019" w:tentative="1">
+      <w:start w:val="1"/>
+      <w:numFmt w:val="lowerLetter"/>
+      <w:lvlText w:val="%5."/>
+      <w:lvlJc w:val="left"/>
+      <w:pPr>
+        <w:ind w:left="3600" w:hanging="360"/>
+      </w:pPr>
+    </w:lvl>
+    <w:lvl w:ilvl="5" w:tplc="0409001B" w:tentative="1">
+      <w:start w:val="1"/>
+      <w:numFmt w:val="lowerRoman"/>
+      <w:lvlText w:val="%6."/>
+      <w:lvlJc w:val="right"/>
+      <w:pPr>
+        <w:ind w:left="4320" w:hanging="180"/>
+      </w:pPr>
+    </w:lvl>
+    <w:lvl w:ilvl="6" w:tplc="0409000F" w:tentative="1">
+      <w:start w:val="1"/>
+      <w:numFmt w:val="decimal"/>
+      <w:lvlText w:val="%7."/>
+      <w:lvlJc w:val="left"/>
+      <w:pPr>
+        <w:ind w:left="5040" w:hanging="360"/>
+      </w:pPr>
+    </w:lvl>
+    <w:lvl w:ilvl="7" w:tplc="04090019" w:tentative="1">
+      <w:start w:val="1"/>
+      <w:numFmt w:val="lowerLetter"/>
+      <w:lvlText w:val="%8."/>
+      <w:lvlJc w:val="left"/>
+      <w:pPr>
+        <w:ind w:left="5760" w:hanging="360"/>
+      </w:pPr>
+    </w:lvl>
+    <w:lvl w:ilvl="8" w:tplc="0409001B" w:tentative="1">
+      <w:start w:val="1"/>
+      <w:numFmt w:val="lowerRoman"/>
+      <w:lvlText w:val="%9."/>
+      <w:lvlJc w:val="right"/>
+      <w:pPr>
+        <w:ind w:left="6480" w:hanging="180"/>
+      </w:pPr>
+    </w:lvl>
+  </w:abstractNum>
+  <w:abstractNum w:abstractNumId="17">
     <w:nsid w:val="59903C68"/>
     <w:multiLevelType w:val="hybridMultilevel"/>
     <w:tmpl w:val="4126C9F0"/>
@@ -8881,7 +10382,7 @@
       </w:pPr>
     </w:lvl>
   </w:abstractNum>
-  <w:abstractNum w:abstractNumId="7">
+  <w:abstractNum w:abstractNumId="18">
     <w:nsid w:val="5ADD28CF"/>
     <w:multiLevelType w:val="hybridMultilevel"/>
     <w:tmpl w:val="A4E8C46E"/>
@@ -8970,7 +10471,7 @@
       </w:pPr>
     </w:lvl>
   </w:abstractNum>
-  <w:abstractNum w:abstractNumId="8">
+  <w:abstractNum w:abstractNumId="19">
     <w:nsid w:val="5C9928CB"/>
     <w:multiLevelType w:val="hybridMultilevel"/>
     <w:tmpl w:val="74A2FC30"/>
@@ -9056,7 +10557,185 @@
       </w:pPr>
     </w:lvl>
   </w:abstractNum>
-  <w:abstractNum w:abstractNumId="9">
+  <w:abstractNum w:abstractNumId="20">
+    <w:nsid w:val="5D9B4D19"/>
+    <w:multiLevelType w:val="hybridMultilevel"/>
+    <w:tmpl w:val="B4849D2C"/>
+    <w:lvl w:ilvl="0" w:tplc="0409000F">
+      <w:start w:val="1"/>
+      <w:numFmt w:val="decimal"/>
+      <w:lvlText w:val="%1."/>
+      <w:lvlJc w:val="left"/>
+      <w:pPr>
+        <w:ind w:left="720" w:hanging="360"/>
+      </w:pPr>
+      <w:rPr>
+        <w:rFonts w:hint="default"/>
+      </w:rPr>
+    </w:lvl>
+    <w:lvl w:ilvl="1" w:tplc="04090019" w:tentative="1">
+      <w:start w:val="1"/>
+      <w:numFmt w:val="lowerLetter"/>
+      <w:lvlText w:val="%2."/>
+      <w:lvlJc w:val="left"/>
+      <w:pPr>
+        <w:ind w:left="1440" w:hanging="360"/>
+      </w:pPr>
+    </w:lvl>
+    <w:lvl w:ilvl="2" w:tplc="0409001B" w:tentative="1">
+      <w:start w:val="1"/>
+      <w:numFmt w:val="lowerRoman"/>
+      <w:lvlText w:val="%3."/>
+      <w:lvlJc w:val="right"/>
+      <w:pPr>
+        <w:ind w:left="2160" w:hanging="180"/>
+      </w:pPr>
+    </w:lvl>
+    <w:lvl w:ilvl="3" w:tplc="0409000F" w:tentative="1">
+      <w:start w:val="1"/>
+      <w:numFmt w:val="decimal"/>
+      <w:lvlText w:val="%4."/>
+      <w:lvlJc w:val="left"/>
+      <w:pPr>
+        <w:ind w:left="2880" w:hanging="360"/>
+      </w:pPr>
+    </w:lvl>
+    <w:lvl w:ilvl="4" w:tplc="04090019" w:tentative="1">
+      <w:start w:val="1"/>
+      <w:numFmt w:val="lowerLetter"/>
+      <w:lvlText w:val="%5."/>
+      <w:lvlJc w:val="left"/>
+      <w:pPr>
+        <w:ind w:left="3600" w:hanging="360"/>
+      </w:pPr>
+    </w:lvl>
+    <w:lvl w:ilvl="5" w:tplc="0409001B" w:tentative="1">
+      <w:start w:val="1"/>
+      <w:numFmt w:val="lowerRoman"/>
+      <w:lvlText w:val="%6."/>
+      <w:lvlJc w:val="right"/>
+      <w:pPr>
+        <w:ind w:left="4320" w:hanging="180"/>
+      </w:pPr>
+    </w:lvl>
+    <w:lvl w:ilvl="6" w:tplc="0409000F" w:tentative="1">
+      <w:start w:val="1"/>
+      <w:numFmt w:val="decimal"/>
+      <w:lvlText w:val="%7."/>
+      <w:lvlJc w:val="left"/>
+      <w:pPr>
+        <w:ind w:left="5040" w:hanging="360"/>
+      </w:pPr>
+    </w:lvl>
+    <w:lvl w:ilvl="7" w:tplc="04090019" w:tentative="1">
+      <w:start w:val="1"/>
+      <w:numFmt w:val="lowerLetter"/>
+      <w:lvlText w:val="%8."/>
+      <w:lvlJc w:val="left"/>
+      <w:pPr>
+        <w:ind w:left="5760" w:hanging="360"/>
+      </w:pPr>
+    </w:lvl>
+    <w:lvl w:ilvl="8" w:tplc="0409001B" w:tentative="1">
+      <w:start w:val="1"/>
+      <w:numFmt w:val="lowerRoman"/>
+      <w:lvlText w:val="%9."/>
+      <w:lvlJc w:val="right"/>
+      <w:pPr>
+        <w:ind w:left="6480" w:hanging="180"/>
+      </w:pPr>
+    </w:lvl>
+  </w:abstractNum>
+  <w:abstractNum w:abstractNumId="21">
+    <w:nsid w:val="628250EB"/>
+    <w:multiLevelType w:val="hybridMultilevel"/>
+    <w:tmpl w:val="1C34483A"/>
+    <w:lvl w:ilvl="0" w:tplc="0409000F">
+      <w:start w:val="1"/>
+      <w:numFmt w:val="decimal"/>
+      <w:lvlText w:val="%1."/>
+      <w:lvlJc w:val="left"/>
+      <w:pPr>
+        <w:ind w:left="720" w:hanging="360"/>
+      </w:pPr>
+      <w:rPr>
+        <w:rFonts w:hint="default"/>
+      </w:rPr>
+    </w:lvl>
+    <w:lvl w:ilvl="1" w:tplc="04090019" w:tentative="1">
+      <w:start w:val="1"/>
+      <w:numFmt w:val="lowerLetter"/>
+      <w:lvlText w:val="%2."/>
+      <w:lvlJc w:val="left"/>
+      <w:pPr>
+        <w:ind w:left="1440" w:hanging="360"/>
+      </w:pPr>
+    </w:lvl>
+    <w:lvl w:ilvl="2" w:tplc="0409001B" w:tentative="1">
+      <w:start w:val="1"/>
+      <w:numFmt w:val="lowerRoman"/>
+      <w:lvlText w:val="%3."/>
+      <w:lvlJc w:val="right"/>
+      <w:pPr>
+        <w:ind w:left="2160" w:hanging="180"/>
+      </w:pPr>
+    </w:lvl>
+    <w:lvl w:ilvl="3" w:tplc="0409000F" w:tentative="1">
+      <w:start w:val="1"/>
+      <w:numFmt w:val="decimal"/>
+      <w:lvlText w:val="%4."/>
+      <w:lvlJc w:val="left"/>
+      <w:pPr>
+        <w:ind w:left="2880" w:hanging="360"/>
+      </w:pPr>
+    </w:lvl>
+    <w:lvl w:ilvl="4" w:tplc="04090019" w:tentative="1">
+      <w:start w:val="1"/>
+      <w:numFmt w:val="lowerLetter"/>
+      <w:lvlText w:val="%5."/>
+      <w:lvlJc w:val="left"/>
+      <w:pPr>
+        <w:ind w:left="3600" w:hanging="360"/>
+      </w:pPr>
+    </w:lvl>
+    <w:lvl w:ilvl="5" w:tplc="0409001B" w:tentative="1">
+      <w:start w:val="1"/>
+      <w:numFmt w:val="lowerRoman"/>
+      <w:lvlText w:val="%6."/>
+      <w:lvlJc w:val="right"/>
+      <w:pPr>
+        <w:ind w:left="4320" w:hanging="180"/>
+      </w:pPr>
+    </w:lvl>
+    <w:lvl w:ilvl="6" w:tplc="0409000F" w:tentative="1">
+      <w:start w:val="1"/>
+      <w:numFmt w:val="decimal"/>
+      <w:lvlText w:val="%7."/>
+      <w:lvlJc w:val="left"/>
+      <w:pPr>
+        <w:ind w:left="5040" w:hanging="360"/>
+      </w:pPr>
+    </w:lvl>
+    <w:lvl w:ilvl="7" w:tplc="04090019" w:tentative="1">
+      <w:start w:val="1"/>
+      <w:numFmt w:val="lowerLetter"/>
+      <w:lvlText w:val="%8."/>
+      <w:lvlJc w:val="left"/>
+      <w:pPr>
+        <w:ind w:left="5760" w:hanging="360"/>
+      </w:pPr>
+    </w:lvl>
+    <w:lvl w:ilvl="8" w:tplc="0409001B" w:tentative="1">
+      <w:start w:val="1"/>
+      <w:numFmt w:val="lowerRoman"/>
+      <w:lvlText w:val="%9."/>
+      <w:lvlJc w:val="right"/>
+      <w:pPr>
+        <w:ind w:left="6480" w:hanging="180"/>
+      </w:pPr>
+    </w:lvl>
+  </w:abstractNum>
+  <w:abstractNum w:abstractNumId="22">
     <w:nsid w:val="63AA3A1B"/>
     <w:multiLevelType w:val="hybridMultilevel"/>
     <w:tmpl w:val="BF548F28"/>
@@ -9142,7 +10821,96 @@
       </w:pPr>
     </w:lvl>
   </w:abstractNum>
-  <w:abstractNum w:abstractNumId="10">
+  <w:abstractNum w:abstractNumId="23">
+    <w:nsid w:val="66934FBA"/>
+    <w:multiLevelType w:val="hybridMultilevel"/>
+    <w:tmpl w:val="5B1A641C"/>
+    <w:lvl w:ilvl="0" w:tplc="0409000F">
+      <w:start w:val="1"/>
+      <w:numFmt w:val="decimal"/>
+      <w:lvlText w:val="%1."/>
+      <w:lvlJc w:val="left"/>
+      <w:pPr>
+        <w:ind w:left="720" w:hanging="360"/>
+      </w:pPr>
+      <w:rPr>
+        <w:rFonts w:hint="default"/>
+      </w:rPr>
+    </w:lvl>
+    <w:lvl w:ilvl="1" w:tplc="04090019" w:tentative="1">
+      <w:start w:val="1"/>
+      <w:numFmt w:val="lowerLetter"/>
+      <w:lvlText w:val="%2."/>
+      <w:lvlJc w:val="left"/>
+      <w:pPr>
+        <w:ind w:left="1440" w:hanging="360"/>
+      </w:pPr>
+    </w:lvl>
+    <w:lvl w:ilvl="2" w:tplc="0409001B" w:tentative="1">
+      <w:start w:val="1"/>
+      <w:numFmt w:val="lowerRoman"/>
+      <w:lvlText w:val="%3."/>
+      <w:lvlJc w:val="right"/>
+      <w:pPr>
+        <w:ind w:left="2160" w:hanging="180"/>
+      </w:pPr>
+    </w:lvl>
+    <w:lvl w:ilvl="3" w:tplc="0409000F" w:tentative="1">
+      <w:start w:val="1"/>
+      <w:numFmt w:val="decimal"/>
+      <w:lvlText w:val="%4."/>
+      <w:lvlJc w:val="left"/>
+      <w:pPr>
+        <w:ind w:left="2880" w:hanging="360"/>
+      </w:pPr>
+    </w:lvl>
+    <w:lvl w:ilvl="4" w:tplc="04090019" w:tentative="1">
+      <w:start w:val="1"/>
+      <w:numFmt w:val="lowerLetter"/>
+      <w:lvlText w:val="%5."/>
+      <w:lvlJc w:val="left"/>
+      <w:pPr>
+        <w:ind w:left="3600" w:hanging="360"/>
+      </w:pPr>
+    </w:lvl>
+    <w:lvl w:ilvl="5" w:tplc="0409001B" w:tentative="1">
+      <w:start w:val="1"/>
+      <w:numFmt w:val="lowerRoman"/>
+      <w:lvlText w:val="%6."/>
+      <w:lvlJc w:val="right"/>
+      <w:pPr>
+        <w:ind w:left="4320" w:hanging="180"/>
+      </w:pPr>
+    </w:lvl>
+    <w:lvl w:ilvl="6" w:tplc="0409000F" w:tentative="1">
+      <w:start w:val="1"/>
+      <w:numFmt w:val="decimal"/>
+      <w:lvlText w:val="%7."/>
+      <w:lvlJc w:val="left"/>
+      <w:pPr>
+        <w:ind w:left="5040" w:hanging="360"/>
+      </w:pPr>
+    </w:lvl>
+    <w:lvl w:ilvl="7" w:tplc="04090019" w:tentative="1">
+      <w:start w:val="1"/>
+      <w:numFmt w:val="lowerLetter"/>
+      <w:lvlText w:val="%8."/>
+      <w:lvlJc w:val="left"/>
+      <w:pPr>
+        <w:ind w:left="5760" w:hanging="360"/>
+      </w:pPr>
+    </w:lvl>
+    <w:lvl w:ilvl="8" w:tplc="0409001B" w:tentative="1">
+      <w:start w:val="1"/>
+      <w:numFmt w:val="lowerRoman"/>
+      <w:lvlText w:val="%9."/>
+      <w:lvlJc w:val="right"/>
+      <w:pPr>
+        <w:ind w:left="6480" w:hanging="180"/>
+      </w:pPr>
+    </w:lvl>
+  </w:abstractNum>
+  <w:abstractNum w:abstractNumId="24">
     <w:nsid w:val="69F77132"/>
     <w:multiLevelType w:val="hybridMultilevel"/>
     <w:tmpl w:val="C2861428"/>
@@ -9228,7 +10996,185 @@
       </w:pPr>
     </w:lvl>
   </w:abstractNum>
-  <w:abstractNum w:abstractNumId="11">
+  <w:abstractNum w:abstractNumId="25">
+    <w:nsid w:val="6D1C0E73"/>
+    <w:multiLevelType w:val="hybridMultilevel"/>
+    <w:tmpl w:val="B6C41A3A"/>
+    <w:lvl w:ilvl="0" w:tplc="0409000F">
+      <w:start w:val="1"/>
+      <w:numFmt w:val="decimal"/>
+      <w:lvlText w:val="%1."/>
+      <w:lvlJc w:val="left"/>
+      <w:pPr>
+        <w:ind w:left="720" w:hanging="360"/>
+      </w:pPr>
+      <w:rPr>
+        <w:rFonts w:hint="default"/>
+      </w:rPr>
+    </w:lvl>
+    <w:lvl w:ilvl="1" w:tplc="04090019" w:tentative="1">
+      <w:start w:val="1"/>
+      <w:numFmt w:val="lowerLetter"/>
+      <w:lvlText w:val="%2."/>
+      <w:lvlJc w:val="left"/>
+      <w:pPr>
+        <w:ind w:left="1440" w:hanging="360"/>
+      </w:pPr>
+    </w:lvl>
+    <w:lvl w:ilvl="2" w:tplc="0409001B" w:tentative="1">
+      <w:start w:val="1"/>
+      <w:numFmt w:val="lowerRoman"/>
+      <w:lvlText w:val="%3."/>
+      <w:lvlJc w:val="right"/>
+      <w:pPr>
+        <w:ind w:left="2160" w:hanging="180"/>
+      </w:pPr>
+    </w:lvl>
+    <w:lvl w:ilvl="3" w:tplc="0409000F" w:tentative="1">
+      <w:start w:val="1"/>
+      <w:numFmt w:val="decimal"/>
+      <w:lvlText w:val="%4."/>
+      <w:lvlJc w:val="left"/>
+      <w:pPr>
+        <w:ind w:left="2880" w:hanging="360"/>
+      </w:pPr>
+    </w:lvl>
+    <w:lvl w:ilvl="4" w:tplc="04090019" w:tentative="1">
+      <w:start w:val="1"/>
+      <w:numFmt w:val="lowerLetter"/>
+      <w:lvlText w:val="%5."/>
+      <w:lvlJc w:val="left"/>
+      <w:pPr>
+        <w:ind w:left="3600" w:hanging="360"/>
+      </w:pPr>
+    </w:lvl>
+    <w:lvl w:ilvl="5" w:tplc="0409001B" w:tentative="1">
+      <w:start w:val="1"/>
+      <w:numFmt w:val="lowerRoman"/>
+      <w:lvlText w:val="%6."/>
+      <w:lvlJc w:val="right"/>
+      <w:pPr>
+        <w:ind w:left="4320" w:hanging="180"/>
+      </w:pPr>
+    </w:lvl>
+    <w:lvl w:ilvl="6" w:tplc="0409000F" w:tentative="1">
+      <w:start w:val="1"/>
+      <w:numFmt w:val="decimal"/>
+      <w:lvlText w:val="%7."/>
+      <w:lvlJc w:val="left"/>
+      <w:pPr>
+        <w:ind w:left="5040" w:hanging="360"/>
+      </w:pPr>
+    </w:lvl>
+    <w:lvl w:ilvl="7" w:tplc="04090019" w:tentative="1">
+      <w:start w:val="1"/>
+      <w:numFmt w:val="lowerLetter"/>
+      <w:lvlText w:val="%8."/>
+      <w:lvlJc w:val="left"/>
+      <w:pPr>
+        <w:ind w:left="5760" w:hanging="360"/>
+      </w:pPr>
+    </w:lvl>
+    <w:lvl w:ilvl="8" w:tplc="0409001B" w:tentative="1">
+      <w:start w:val="1"/>
+      <w:numFmt w:val="lowerRoman"/>
+      <w:lvlText w:val="%9."/>
+      <w:lvlJc w:val="right"/>
+      <w:pPr>
+        <w:ind w:left="6480" w:hanging="180"/>
+      </w:pPr>
+    </w:lvl>
+  </w:abstractNum>
+  <w:abstractNum w:abstractNumId="26">
+    <w:nsid w:val="6D5769B4"/>
+    <w:multiLevelType w:val="hybridMultilevel"/>
+    <w:tmpl w:val="537663B8"/>
+    <w:lvl w:ilvl="0" w:tplc="0409000F">
+      <w:start w:val="1"/>
+      <w:numFmt w:val="decimal"/>
+      <w:lvlText w:val="%1."/>
+      <w:lvlJc w:val="left"/>
+      <w:pPr>
+        <w:ind w:left="720" w:hanging="360"/>
+      </w:pPr>
+      <w:rPr>
+        <w:rFonts w:hint="default"/>
+      </w:rPr>
+    </w:lvl>
+    <w:lvl w:ilvl="1" w:tplc="04090019" w:tentative="1">
+      <w:start w:val="1"/>
+      <w:numFmt w:val="lowerLetter"/>
+      <w:lvlText w:val="%2."/>
+      <w:lvlJc w:val="left"/>
+      <w:pPr>
+        <w:ind w:left="1440" w:hanging="360"/>
+      </w:pPr>
+    </w:lvl>
+    <w:lvl w:ilvl="2" w:tplc="0409001B" w:tentative="1">
+      <w:start w:val="1"/>
+      <w:numFmt w:val="lowerRoman"/>
+      <w:lvlText w:val="%3."/>
+      <w:lvlJc w:val="right"/>
+      <w:pPr>
+        <w:ind w:left="2160" w:hanging="180"/>
+      </w:pPr>
+    </w:lvl>
+    <w:lvl w:ilvl="3" w:tplc="0409000F" w:tentative="1">
+      <w:start w:val="1"/>
+      <w:numFmt w:val="decimal"/>
+      <w:lvlText w:val="%4."/>
+      <w:lvlJc w:val="left"/>
+      <w:pPr>
+        <w:ind w:left="2880" w:hanging="360"/>
+      </w:pPr>
+    </w:lvl>
+    <w:lvl w:ilvl="4" w:tplc="04090019" w:tentative="1">
+      <w:start w:val="1"/>
+      <w:numFmt w:val="lowerLetter"/>
+      <w:lvlText w:val="%5."/>
+      <w:lvlJc w:val="left"/>
+      <w:pPr>
+        <w:ind w:left="3600" w:hanging="360"/>
+      </w:pPr>
+    </w:lvl>
+    <w:lvl w:ilvl="5" w:tplc="0409001B" w:tentative="1">
+      <w:start w:val="1"/>
+      <w:numFmt w:val="lowerRoman"/>
+      <w:lvlText w:val="%6."/>
+      <w:lvlJc w:val="right"/>
+      <w:pPr>
+        <w:ind w:left="4320" w:hanging="180"/>
+      </w:pPr>
+    </w:lvl>
+    <w:lvl w:ilvl="6" w:tplc="0409000F" w:tentative="1">
+      <w:start w:val="1"/>
+      <w:numFmt w:val="decimal"/>
+      <w:lvlText w:val="%7."/>
+      <w:lvlJc w:val="left"/>
+      <w:pPr>
+        <w:ind w:left="5040" w:hanging="360"/>
+      </w:pPr>
+    </w:lvl>
+    <w:lvl w:ilvl="7" w:tplc="04090019" w:tentative="1">
+      <w:start w:val="1"/>
+      <w:numFmt w:val="lowerLetter"/>
+      <w:lvlText w:val="%8."/>
+      <w:lvlJc w:val="left"/>
+      <w:pPr>
+        <w:ind w:left="5760" w:hanging="360"/>
+      </w:pPr>
+    </w:lvl>
+    <w:lvl w:ilvl="8" w:tplc="0409001B" w:tentative="1">
+      <w:start w:val="1"/>
+      <w:numFmt w:val="lowerRoman"/>
+      <w:lvlText w:val="%9."/>
+      <w:lvlJc w:val="right"/>
+      <w:pPr>
+        <w:ind w:left="6480" w:hanging="180"/>
+      </w:pPr>
+    </w:lvl>
+  </w:abstractNum>
+  <w:abstractNum w:abstractNumId="27">
     <w:nsid w:val="72FA2BE5"/>
     <w:multiLevelType w:val="hybridMultilevel"/>
     <w:tmpl w:val="BF548F28"/>
@@ -9315,40 +11261,88 @@
     </w:lvl>
   </w:abstractNum>
   <w:num w:numId="1">
+    <w:abstractNumId w:val="6"/>
+  </w:num>
+  <w:num w:numId="2">
+    <w:abstractNumId w:val="22"/>
+  </w:num>
+  <w:num w:numId="3">
+    <w:abstractNumId w:val="9"/>
+  </w:num>
+  <w:num w:numId="4">
+    <w:abstractNumId w:val="19"/>
+  </w:num>
+  <w:num w:numId="5">
+    <w:abstractNumId w:val="24"/>
+  </w:num>
+  <w:num w:numId="6">
+    <w:abstractNumId w:val="17"/>
+  </w:num>
+  <w:num w:numId="7">
+    <w:abstractNumId w:val="10"/>
+  </w:num>
+  <w:num w:numId="8">
+    <w:abstractNumId w:val="27"/>
+  </w:num>
+  <w:num w:numId="9">
+    <w:abstractNumId w:val="8"/>
+  </w:num>
+  <w:num w:numId="10">
+    <w:abstractNumId w:val="18"/>
+  </w:num>
+  <w:num w:numId="11">
+    <w:abstractNumId w:val="5"/>
+  </w:num>
+  <w:num w:numId="12">
+    <w:abstractNumId w:val="3"/>
+  </w:num>
+  <w:num w:numId="13">
+    <w:abstractNumId w:val="21"/>
+  </w:num>
+  <w:num w:numId="14">
+    <w:abstractNumId w:val="7"/>
+  </w:num>
+  <w:num w:numId="15">
+    <w:abstractNumId w:val="13"/>
+  </w:num>
+  <w:num w:numId="16">
+    <w:abstractNumId w:val="16"/>
+  </w:num>
+  <w:num w:numId="17">
+    <w:abstractNumId w:val="0"/>
+  </w:num>
+  <w:num w:numId="18">
+    <w:abstractNumId w:val="12"/>
+  </w:num>
+  <w:num w:numId="19">
+    <w:abstractNumId w:val="11"/>
+  </w:num>
+  <w:num w:numId="20">
     <w:abstractNumId w:val="2"/>
   </w:num>
-  <w:num w:numId="2">
-    <w:abstractNumId w:val="9"/>
+  <w:num w:numId="21">
+    <w:abstractNumId w:val="14"/>
   </w:num>
-  <w:num w:numId="3">
+  <w:num w:numId="22">
     <w:abstractNumId w:val="4"/>
   </w:num>
-  <w:num w:numId="4">
-    <w:abstractNumId w:val="8"/>
+  <w:num w:numId="23">
+    <w:abstractNumId w:val="26"/>
   </w:num>
-  <w:num w:numId="5">
-    <w:abstractNumId w:val="10"/>
+  <w:num w:numId="24">
+    <w:abstractNumId w:val="23"/>
   </w:num>
-  <w:num w:numId="6">
-    <w:abstractNumId w:val="6"/>
-  </w:num>
-  <w:num w:numId="7">
-    <w:abstractNumId w:val="5"/>
-  </w:num>
-  <w:num w:numId="8">
-    <w:abstractNumId w:val="11"/>
-  </w:num>
-  <w:num w:numId="9">
-    <w:abstractNumId w:val="3"/>
-  </w:num>
-  <w:num w:numId="10">
-    <w:abstractNumId w:val="7"/>
-  </w:num>
-  <w:num w:numId="11">
+  <w:num w:numId="25">
     <w:abstractNumId w:val="1"/>
   </w:num>
-  <w:num w:numId="12">
-    <w:abstractNumId w:val="0"/>
+  <w:num w:numId="26">
+    <w:abstractNumId w:val="25"/>
+  </w:num>
+  <w:num w:numId="27">
+    <w:abstractNumId w:val="20"/>
+  </w:num>
+  <w:num w:numId="28">
+    <w:abstractNumId w:val="15"/>
   </w:num>
 </w:numbering>
 </file>
@@ -9577,6 +11571,50 @@
       <w:contextualSpacing/>
     </w:pPr>
   </w:style>
+  <w:style w:type="paragraph" w:styleId="Header">
+    <w:name w:val="header"/>
+    <w:basedOn w:val="Normal"/>
+    <w:link w:val="HeaderChar"/>
+    <w:uiPriority w:val="99"/>
+    <w:unhideWhenUsed/>
+    <w:rsid w:val="00524063"/>
+    <w:pPr>
+      <w:tabs>
+        <w:tab w:val="center" w:pos="4680"/>
+        <w:tab w:val="right" w:pos="9360"/>
+      </w:tabs>
+      <w:spacing w:after="0" w:line="240" w:lineRule="auto"/>
+    </w:pPr>
+  </w:style>
+  <w:style w:type="character" w:customStyle="1" w:styleId="HeaderChar">
+    <w:name w:val="Header Char"/>
+    <w:basedOn w:val="DefaultParagraphFont"/>
+    <w:link w:val="Header"/>
+    <w:uiPriority w:val="99"/>
+    <w:rsid w:val="00524063"/>
+  </w:style>
+  <w:style w:type="paragraph" w:styleId="Footer">
+    <w:name w:val="footer"/>
+    <w:basedOn w:val="Normal"/>
+    <w:link w:val="FooterChar"/>
+    <w:uiPriority w:val="99"/>
+    <w:unhideWhenUsed/>
+    <w:rsid w:val="00524063"/>
+    <w:pPr>
+      <w:tabs>
+        <w:tab w:val="center" w:pos="4680"/>
+        <w:tab w:val="right" w:pos="9360"/>
+      </w:tabs>
+      <w:spacing w:after="0" w:line="240" w:lineRule="auto"/>
+    </w:pPr>
+  </w:style>
+  <w:style w:type="character" w:customStyle="1" w:styleId="FooterChar">
+    <w:name w:val="Footer Char"/>
+    <w:basedOn w:val="DefaultParagraphFont"/>
+    <w:link w:val="Footer"/>
+    <w:uiPriority w:val="99"/>
+    <w:rsid w:val="00524063"/>
+  </w:style>
 </w:styles>
 </file>
 
@@ -9803,6 +11841,50 @@
       <w:ind w:left="720"/>
       <w:contextualSpacing/>
     </w:pPr>
+  </w:style>
+  <w:style w:type="paragraph" w:styleId="Header">
+    <w:name w:val="header"/>
+    <w:basedOn w:val="Normal"/>
+    <w:link w:val="HeaderChar"/>
+    <w:uiPriority w:val="99"/>
+    <w:unhideWhenUsed/>
+    <w:rsid w:val="00524063"/>
+    <w:pPr>
+      <w:tabs>
+        <w:tab w:val="center" w:pos="4680"/>
+        <w:tab w:val="right" w:pos="9360"/>
+      </w:tabs>
+      <w:spacing w:after="0" w:line="240" w:lineRule="auto"/>
+    </w:pPr>
+  </w:style>
+  <w:style w:type="character" w:customStyle="1" w:styleId="HeaderChar">
+    <w:name w:val="Header Char"/>
+    <w:basedOn w:val="DefaultParagraphFont"/>
+    <w:link w:val="Header"/>
+    <w:uiPriority w:val="99"/>
+    <w:rsid w:val="00524063"/>
+  </w:style>
+  <w:style w:type="paragraph" w:styleId="Footer">
+    <w:name w:val="footer"/>
+    <w:basedOn w:val="Normal"/>
+    <w:link w:val="FooterChar"/>
+    <w:uiPriority w:val="99"/>
+    <w:unhideWhenUsed/>
+    <w:rsid w:val="00524063"/>
+    <w:pPr>
+      <w:tabs>
+        <w:tab w:val="center" w:pos="4680"/>
+        <w:tab w:val="right" w:pos="9360"/>
+      </w:tabs>
+      <w:spacing w:after="0" w:line="240" w:lineRule="auto"/>
+    </w:pPr>
+  </w:style>
+  <w:style w:type="character" w:customStyle="1" w:styleId="FooterChar">
+    <w:name w:val="Footer Char"/>
+    <w:basedOn w:val="DefaultParagraphFont"/>
+    <w:link w:val="Footer"/>
+    <w:uiPriority w:val="99"/>
+    <w:rsid w:val="00524063"/>
   </w:style>
 </w:styles>
 </file>
@@ -10073,7 +12155,7 @@
 </file>
 
 <file path=customXml/itemProps1.xml><?xml version="1.0" encoding="utf-8"?>
-<ds:datastoreItem xmlns:ds="http://schemas.openxmlformats.org/officeDocument/2006/customXml" ds:itemID="{5051F578-FEF7-44B2-9FF3-4FB772AAC6EE}">
+<ds:datastoreItem xmlns:ds="http://schemas.openxmlformats.org/officeDocument/2006/customXml" ds:itemID="{73B7F9F1-926F-46D2-979F-DA035E506876}">
   <ds:schemaRefs>
     <ds:schemaRef ds:uri="http://schemas.openxmlformats.org/officeDocument/2006/bibliography"/>
   </ds:schemaRefs>

</xml_diff>